<commit_message>
Arboles, RF y Boosting classes update
</commit_message>
<xml_diff>
--- a/Quizzes Eco Computacional.docx
+++ b/Quizzes Eco Computacional.docx
@@ -702,26 +702,6 @@
         <w:spacing w:after="120" w:line="276" w:lineRule="auto"/>
         <w:jc w:val="both"/>
         <w:rPr>
-          <w:lang w:val="es-ES_tradnl"/>
-        </w:rPr>
-      </w:pPr>
-      <w:r>
-        <w:rPr>
-          <w:lang w:val="es-ES_tradnl"/>
-        </w:rPr>
-        <w:t>Si</w:t>
-      </w:r>
-    </w:p>
-    <w:p>
-      <w:pPr>
-        <w:pStyle w:val="ListParagraph"/>
-        <w:numPr>
-          <w:ilvl w:val="1"/>
-          <w:numId w:val="3"/>
-        </w:numPr>
-        <w:spacing w:after="120" w:line="276" w:lineRule="auto"/>
-        <w:jc w:val="both"/>
-        <w:rPr>
           <w:b/>
           <w:bCs/>
           <w:lang w:val="es-ES_tradnl"/>
@@ -731,6 +711,26 @@
         <w:rPr>
           <w:b/>
           <w:bCs/>
+          <w:lang w:val="es-ES_tradnl"/>
+        </w:rPr>
+        <w:t>Si</w:t>
+      </w:r>
+    </w:p>
+    <w:p>
+      <w:pPr>
+        <w:pStyle w:val="ListParagraph"/>
+        <w:numPr>
+          <w:ilvl w:val="1"/>
+          <w:numId w:val="3"/>
+        </w:numPr>
+        <w:spacing w:after="120" w:line="276" w:lineRule="auto"/>
+        <w:jc w:val="both"/>
+        <w:rPr>
+          <w:lang w:val="es-ES_tradnl"/>
+        </w:rPr>
+      </w:pPr>
+      <w:r>
+        <w:rPr>
           <w:lang w:val="es-ES_tradnl"/>
         </w:rPr>
         <w:t>No</w:t>
@@ -872,7 +872,27 @@
         <w:rPr>
           <w:lang w:val="es-ES_tradnl"/>
         </w:rPr>
-        <w:t xml:space="preserve"> = 0.04</w:t>
+        <w:t xml:space="preserve"> = </w:t>
+      </w:r>
+      <w:proofErr w:type="gramStart"/>
+      <w:r>
+        <w:rPr>
+          <w:lang w:val="es-ES_tradnl"/>
+        </w:rPr>
+        <w:t>0.0</w:t>
+      </w:r>
+      <w:r>
+        <w:rPr>
+          <w:lang w:val="es-ES_tradnl"/>
+        </w:rPr>
+        <w:t>07.!(</w:t>
+      </w:r>
+      <w:proofErr w:type="gramEnd"/>
+      <w:r>
+        <w:rPr>
+          <w:lang w:val="es-ES_tradnl"/>
+        </w:rPr>
+        <w:t>p&lt;=0.007)</w:t>
       </w:r>
     </w:p>
     <w:p>
@@ -1488,11 +1508,13 @@
         <w:spacing w:after="120" w:line="276" w:lineRule="auto"/>
         <w:jc w:val="both"/>
         <w:rPr>
-          <w:lang w:val="es-ES"/>
-        </w:rPr>
-      </w:pPr>
-      <w:r>
-        <w:rPr>
+          <w:color w:val="FF0000"/>
+          <w:lang w:val="es-ES"/>
+        </w:rPr>
+      </w:pPr>
+      <w:r>
+        <w:rPr>
+          <w:color w:val="FF0000"/>
           <w:lang w:val="es-ES"/>
         </w:rPr>
         <w:t>En un escenario donde tienes muchísimas observaciones, qué tipo de algoritmos ganan ventaja:</w:t>
@@ -1508,11 +1530,13 @@
         <w:spacing w:after="120" w:line="276" w:lineRule="auto"/>
         <w:jc w:val="both"/>
         <w:rPr>
-          <w:lang w:val="es-ES"/>
-        </w:rPr>
-      </w:pPr>
-      <w:r>
-        <w:rPr>
+          <w:color w:val="FF0000"/>
+          <w:lang w:val="es-ES"/>
+        </w:rPr>
+      </w:pPr>
+      <w:r>
+        <w:rPr>
+          <w:color w:val="FF0000"/>
           <w:lang w:val="es-ES"/>
         </w:rPr>
         <w:t>Paramétricos (Menos flexibles)</w:t>
@@ -1533,6 +1557,7 @@
       </w:pPr>
       <w:r>
         <w:rPr>
+          <w:color w:val="FF0000"/>
           <w:lang w:val="es-ES"/>
         </w:rPr>
         <w:t>No Paramétricos (Más flexibles)</w:t>
@@ -3056,6 +3081,1491 @@
         </w:rPr>
         <w:t xml:space="preserve"> es suficientemente alto</w:t>
       </w:r>
+    </w:p>
+    <w:p>
+      <w:pPr>
+        <w:rPr>
+          <w:lang w:val="es-ES"/>
+        </w:rPr>
+      </w:pPr>
+      <w:r>
+        <w:rPr>
+          <w:lang w:val="es-ES"/>
+        </w:rPr>
+        <w:br w:type="page"/>
+      </w:r>
+    </w:p>
+    <w:p>
+      <w:pPr>
+        <w:spacing w:before="240" w:after="120" w:line="276" w:lineRule="auto"/>
+        <w:jc w:val="both"/>
+        <w:rPr>
+          <w:lang w:val="es-ES_tradnl"/>
+        </w:rPr>
+      </w:pPr>
+      <w:r>
+        <w:rPr>
+          <w:lang w:val="es-ES_tradnl"/>
+        </w:rPr>
+        <w:lastRenderedPageBreak/>
+        <w:t xml:space="preserve">Semana </w:t>
+      </w:r>
+      <w:r>
+        <w:rPr>
+          <w:lang w:val="es-ES_tradnl"/>
+        </w:rPr>
+        <w:t>7</w:t>
+      </w:r>
+      <w:r>
+        <w:rPr>
+          <w:lang w:val="es-ES_tradnl"/>
+        </w:rPr>
+        <w:t xml:space="preserve"> – </w:t>
+      </w:r>
+      <w:r>
+        <w:rPr>
+          <w:lang w:val="es-ES_tradnl"/>
+        </w:rPr>
+        <w:t>Árboles de decisión</w:t>
+      </w:r>
+    </w:p>
+    <w:p>
+      <w:pPr>
+        <w:spacing w:after="120" w:line="276" w:lineRule="auto"/>
+        <w:jc w:val="both"/>
+        <w:rPr>
+          <w:lang w:val="es-ES_tradnl"/>
+        </w:rPr>
+      </w:pPr>
+      <w:r>
+        <w:rPr>
+          <w:lang w:val="es-ES_tradnl"/>
+        </w:rPr>
+        <w:t xml:space="preserve">Objetivos de aprendizaje: </w:t>
+      </w:r>
+    </w:p>
+    <w:p>
+      <w:pPr>
+        <w:pStyle w:val="ListParagraph"/>
+        <w:numPr>
+          <w:ilvl w:val="0"/>
+          <w:numId w:val="1"/>
+        </w:numPr>
+        <w:spacing w:after="120" w:line="276" w:lineRule="auto"/>
+        <w:jc w:val="both"/>
+        <w:rPr>
+          <w:lang w:val="en-US"/>
+        </w:rPr>
+      </w:pPr>
+      <w:proofErr w:type="spellStart"/>
+      <w:r>
+        <w:rPr>
+          <w:lang w:val="en-US"/>
+        </w:rPr>
+        <w:t>Arboles</w:t>
+      </w:r>
+      <w:proofErr w:type="spellEnd"/>
+      <w:r>
+        <w:rPr>
+          <w:lang w:val="en-US"/>
+        </w:rPr>
+        <w:t xml:space="preserve"> de </w:t>
+      </w:r>
+      <w:proofErr w:type="spellStart"/>
+      <w:r>
+        <w:rPr>
+          <w:lang w:val="en-US"/>
+        </w:rPr>
+        <w:t>clasificación</w:t>
+      </w:r>
+      <w:proofErr w:type="spellEnd"/>
+    </w:p>
+    <w:p>
+      <w:pPr>
+        <w:pStyle w:val="ListParagraph"/>
+        <w:numPr>
+          <w:ilvl w:val="0"/>
+          <w:numId w:val="1"/>
+        </w:numPr>
+        <w:spacing w:after="120" w:line="276" w:lineRule="auto"/>
+        <w:jc w:val="both"/>
+        <w:rPr>
+          <w:lang w:val="es-ES"/>
+        </w:rPr>
+      </w:pPr>
+      <w:r>
+        <w:rPr>
+          <w:lang w:val="es-ES"/>
+        </w:rPr>
+        <w:t>Arboles de regresión</w:t>
+      </w:r>
+    </w:p>
+    <w:p>
+      <w:pPr>
+        <w:pStyle w:val="ListParagraph"/>
+        <w:numPr>
+          <w:ilvl w:val="0"/>
+          <w:numId w:val="1"/>
+        </w:numPr>
+        <w:spacing w:after="120" w:line="276" w:lineRule="auto"/>
+        <w:jc w:val="both"/>
+        <w:rPr>
+          <w:lang w:val="es-ES"/>
+        </w:rPr>
+      </w:pPr>
+      <w:proofErr w:type="spellStart"/>
+      <w:r>
+        <w:rPr>
+          <w:lang w:val="es-ES"/>
+        </w:rPr>
+        <w:t>Tree</w:t>
+      </w:r>
+      <w:proofErr w:type="spellEnd"/>
+      <w:r>
+        <w:rPr>
+          <w:lang w:val="es-ES"/>
+        </w:rPr>
+        <w:t xml:space="preserve"> </w:t>
+      </w:r>
+      <w:proofErr w:type="spellStart"/>
+      <w:r>
+        <w:rPr>
+          <w:lang w:val="es-ES"/>
+        </w:rPr>
+        <w:t>pruning</w:t>
+      </w:r>
+      <w:proofErr w:type="spellEnd"/>
+      <w:r>
+        <w:rPr>
+          <w:lang w:val="es-ES"/>
+        </w:rPr>
+        <w:t xml:space="preserve"> </w:t>
+      </w:r>
+    </w:p>
+    <w:p>
+      <w:pPr>
+        <w:pStyle w:val="ListParagraph"/>
+        <w:numPr>
+          <w:ilvl w:val="0"/>
+          <w:numId w:val="1"/>
+        </w:numPr>
+        <w:spacing w:after="120" w:line="276" w:lineRule="auto"/>
+        <w:jc w:val="both"/>
+        <w:rPr>
+          <w:lang w:val="es-ES"/>
+        </w:rPr>
+      </w:pPr>
+      <w:proofErr w:type="spellStart"/>
+      <w:r>
+        <w:rPr>
+          <w:lang w:val="es-ES"/>
+        </w:rPr>
+        <w:t>Boostrapping</w:t>
+      </w:r>
+      <w:proofErr w:type="spellEnd"/>
+      <w:r>
+        <w:rPr>
+          <w:lang w:val="es-ES"/>
+        </w:rPr>
+        <w:t xml:space="preserve"> </w:t>
+      </w:r>
+    </w:p>
+    <w:p>
+      <w:pPr>
+        <w:spacing w:after="120" w:line="276" w:lineRule="auto"/>
+        <w:jc w:val="both"/>
+        <w:rPr>
+          <w:lang w:val="es-ES"/>
+        </w:rPr>
+      </w:pPr>
+      <w:r>
+        <w:rPr>
+          <w:lang w:val="es-ES"/>
+        </w:rPr>
+        <w:t>Preguntas</w:t>
+      </w:r>
+    </w:p>
+    <w:p>
+      <w:pPr>
+        <w:pStyle w:val="ListParagraph"/>
+        <w:numPr>
+          <w:ilvl w:val="0"/>
+          <w:numId w:val="8"/>
+        </w:numPr>
+        <w:spacing w:after="120" w:line="276" w:lineRule="auto"/>
+        <w:jc w:val="both"/>
+        <w:rPr>
+          <w:lang w:val="es-ES"/>
+        </w:rPr>
+      </w:pPr>
+      <w:r>
+        <w:rPr>
+          <w:lang w:val="es-ES"/>
+        </w:rPr>
+        <w:t>¿Si una variable ya fue usada en un nodo interno, puede ser usada de vuelta?</w:t>
+      </w:r>
+    </w:p>
+    <w:p>
+      <w:pPr>
+        <w:pStyle w:val="ListParagraph"/>
+        <w:numPr>
+          <w:ilvl w:val="0"/>
+          <w:numId w:val="8"/>
+        </w:numPr>
+        <w:spacing w:after="120" w:line="276" w:lineRule="auto"/>
+        <w:jc w:val="both"/>
+        <w:rPr>
+          <w:lang w:val="es-ES"/>
+        </w:rPr>
+      </w:pPr>
+      <w:r>
+        <w:rPr>
+          <w:lang w:val="es-ES"/>
+        </w:rPr>
+        <w:t xml:space="preserve">¿Qué significa que un árbol sea </w:t>
+      </w:r>
+      <w:proofErr w:type="spellStart"/>
+      <w:r>
+        <w:rPr>
+          <w:lang w:val="es-ES"/>
+        </w:rPr>
+        <w:t>greedy</w:t>
+      </w:r>
+      <w:proofErr w:type="spellEnd"/>
+      <w:r>
+        <w:rPr>
+          <w:lang w:val="es-ES"/>
+        </w:rPr>
+        <w:t>?</w:t>
+      </w:r>
+    </w:p>
+    <w:p>
+      <w:pPr>
+        <w:pStyle w:val="ListParagraph"/>
+        <w:numPr>
+          <w:ilvl w:val="1"/>
+          <w:numId w:val="8"/>
+        </w:numPr>
+        <w:spacing w:after="120" w:line="276" w:lineRule="auto"/>
+        <w:jc w:val="both"/>
+        <w:rPr>
+          <w:b/>
+          <w:bCs/>
+          <w:lang w:val="es-ES"/>
+        </w:rPr>
+      </w:pPr>
+      <w:r>
+        <w:rPr>
+          <w:b/>
+          <w:bCs/>
+          <w:lang w:val="es-ES"/>
+        </w:rPr>
+        <w:t xml:space="preserve">Que siempre busca el Split </w:t>
+      </w:r>
+      <w:r>
+        <w:rPr>
+          <w:b/>
+          <w:bCs/>
+          <w:lang w:val="es-ES"/>
+        </w:rPr>
+        <w:t xml:space="preserve">que más disminuye el RSS; sin importar la secuencia de futuros </w:t>
+      </w:r>
+      <w:proofErr w:type="spellStart"/>
+      <w:r>
+        <w:rPr>
+          <w:b/>
+          <w:bCs/>
+          <w:lang w:val="es-ES"/>
+        </w:rPr>
+        <w:t>splits</w:t>
+      </w:r>
+      <w:proofErr w:type="spellEnd"/>
+      <w:r>
+        <w:rPr>
+          <w:b/>
+          <w:bCs/>
+          <w:lang w:val="es-ES"/>
+        </w:rPr>
+        <w:t>.</w:t>
+      </w:r>
+    </w:p>
+    <w:p>
+      <w:pPr>
+        <w:pStyle w:val="ListParagraph"/>
+        <w:numPr>
+          <w:ilvl w:val="1"/>
+          <w:numId w:val="8"/>
+        </w:numPr>
+        <w:spacing w:after="120" w:line="276" w:lineRule="auto"/>
+        <w:jc w:val="both"/>
+        <w:rPr>
+          <w:lang w:val="es-ES"/>
+        </w:rPr>
+      </w:pPr>
+      <w:r>
+        <w:rPr>
+          <w:lang w:val="es-ES"/>
+        </w:rPr>
+        <w:t xml:space="preserve">Que siempre busca la secuencia de </w:t>
+      </w:r>
+      <w:proofErr w:type="spellStart"/>
+      <w:r>
+        <w:rPr>
+          <w:lang w:val="es-ES"/>
+        </w:rPr>
+        <w:t>splits</w:t>
+      </w:r>
+      <w:proofErr w:type="spellEnd"/>
+      <w:r>
+        <w:rPr>
+          <w:lang w:val="es-ES"/>
+        </w:rPr>
+        <w:t xml:space="preserve"> que más disminuye el RSS; tomando en cuenta la secuencia de futuros </w:t>
+      </w:r>
+      <w:proofErr w:type="spellStart"/>
+      <w:r>
+        <w:rPr>
+          <w:lang w:val="es-ES"/>
+        </w:rPr>
+        <w:t>splits</w:t>
+      </w:r>
+      <w:proofErr w:type="spellEnd"/>
+      <w:r>
+        <w:rPr>
+          <w:lang w:val="es-ES"/>
+        </w:rPr>
+        <w:t>.</w:t>
+      </w:r>
+    </w:p>
+    <w:p>
+      <w:pPr>
+        <w:pStyle w:val="ListParagraph"/>
+        <w:numPr>
+          <w:ilvl w:val="1"/>
+          <w:numId w:val="8"/>
+        </w:numPr>
+        <w:spacing w:after="120" w:line="276" w:lineRule="auto"/>
+        <w:jc w:val="both"/>
+        <w:rPr>
+          <w:lang w:val="es-ES"/>
+        </w:rPr>
+      </w:pPr>
+      <w:r>
+        <w:rPr>
+          <w:lang w:val="es-ES"/>
+        </w:rPr>
+        <w:t xml:space="preserve">Que siempre busca el Split que menos disminuye el RSS; sin importar la secuencia de futuros </w:t>
+      </w:r>
+      <w:proofErr w:type="spellStart"/>
+      <w:r>
+        <w:rPr>
+          <w:lang w:val="es-ES"/>
+        </w:rPr>
+        <w:t>splits</w:t>
+      </w:r>
+      <w:proofErr w:type="spellEnd"/>
+      <w:r>
+        <w:rPr>
+          <w:lang w:val="es-ES"/>
+        </w:rPr>
+        <w:t>.</w:t>
+      </w:r>
+    </w:p>
+    <w:p>
+      <w:pPr>
+        <w:pStyle w:val="ListParagraph"/>
+        <w:numPr>
+          <w:ilvl w:val="1"/>
+          <w:numId w:val="8"/>
+        </w:numPr>
+        <w:spacing w:after="120" w:line="276" w:lineRule="auto"/>
+        <w:jc w:val="both"/>
+        <w:rPr>
+          <w:lang w:val="es-ES"/>
+        </w:rPr>
+      </w:pPr>
+      <w:r>
+        <w:rPr>
+          <w:lang w:val="es-ES"/>
+        </w:rPr>
+        <w:t xml:space="preserve">Que siempre busca el Split que más disminuye el RSS; tomando en cuenta la secuencia de futuros </w:t>
+      </w:r>
+      <w:proofErr w:type="spellStart"/>
+      <w:r>
+        <w:rPr>
+          <w:lang w:val="es-ES"/>
+        </w:rPr>
+        <w:t>splits</w:t>
+      </w:r>
+      <w:proofErr w:type="spellEnd"/>
+      <w:r>
+        <w:rPr>
+          <w:lang w:val="es-ES"/>
+        </w:rPr>
+        <w:t>.</w:t>
+      </w:r>
+    </w:p>
+    <w:p>
+      <w:pPr>
+        <w:pStyle w:val="ListParagraph"/>
+        <w:numPr>
+          <w:ilvl w:val="0"/>
+          <w:numId w:val="8"/>
+        </w:numPr>
+        <w:spacing w:after="120" w:line="276" w:lineRule="auto"/>
+        <w:jc w:val="both"/>
+        <w:rPr>
+          <w:lang w:val="es-ES"/>
+        </w:rPr>
+      </w:pPr>
+      <w:r>
+        <w:rPr>
+          <w:lang w:val="es-ES"/>
+        </w:rPr>
+        <w:t>¿Qué parámetros irías calibrando para estimar un árbol?</w:t>
+      </w:r>
+    </w:p>
+    <w:p>
+      <w:pPr>
+        <w:pStyle w:val="ListParagraph"/>
+        <w:numPr>
+          <w:ilvl w:val="1"/>
+          <w:numId w:val="8"/>
+        </w:numPr>
+        <w:spacing w:after="120" w:line="276" w:lineRule="auto"/>
+        <w:jc w:val="both"/>
+        <w:rPr>
+          <w:b/>
+          <w:bCs/>
+          <w:lang w:val="es-ES"/>
+        </w:rPr>
+      </w:pPr>
+      <w:r>
+        <w:rPr>
+          <w:b/>
+          <w:bCs/>
+          <w:lang w:val="es-ES"/>
+        </w:rPr>
+        <w:t xml:space="preserve">Min </w:t>
+      </w:r>
+      <w:proofErr w:type="spellStart"/>
+      <w:r>
+        <w:rPr>
+          <w:b/>
+          <w:bCs/>
+          <w:lang w:val="es-ES"/>
+        </w:rPr>
+        <w:t>obs</w:t>
+      </w:r>
+      <w:proofErr w:type="spellEnd"/>
+      <w:r>
+        <w:rPr>
+          <w:b/>
+          <w:bCs/>
+          <w:lang w:val="es-ES"/>
+        </w:rPr>
+        <w:t xml:space="preserve">: la cantidad mínima de observaciones en nodos terminales; Min </w:t>
+      </w:r>
+      <w:proofErr w:type="spellStart"/>
+      <w:r>
+        <w:rPr>
+          <w:b/>
+          <w:bCs/>
+          <w:lang w:val="es-ES"/>
+        </w:rPr>
+        <w:t>cut</w:t>
+      </w:r>
+      <w:proofErr w:type="spellEnd"/>
+      <w:r>
+        <w:rPr>
+          <w:b/>
+          <w:bCs/>
+          <w:lang w:val="es-ES"/>
+        </w:rPr>
+        <w:t xml:space="preserve">: La cantidad mínima en nodos intermedios, y min </w:t>
+      </w:r>
+      <w:proofErr w:type="spellStart"/>
+      <w:r>
+        <w:rPr>
+          <w:b/>
+          <w:bCs/>
+          <w:lang w:val="es-ES"/>
+        </w:rPr>
+        <w:t>dev</w:t>
+      </w:r>
+      <w:proofErr w:type="spellEnd"/>
+      <w:r>
+        <w:rPr>
+          <w:b/>
+          <w:bCs/>
+          <w:lang w:val="es-ES"/>
+        </w:rPr>
+        <w:t xml:space="preserve">: La reducción mínima del </w:t>
+      </w:r>
+      <w:proofErr w:type="spellStart"/>
+      <w:r>
+        <w:rPr>
+          <w:b/>
+          <w:bCs/>
+          <w:lang w:val="es-ES"/>
+        </w:rPr>
+        <w:t>deviance</w:t>
+      </w:r>
+      <w:proofErr w:type="spellEnd"/>
+      <w:r>
+        <w:rPr>
+          <w:b/>
+          <w:bCs/>
+          <w:lang w:val="es-ES"/>
+        </w:rPr>
+        <w:t xml:space="preserve"> del modelo </w:t>
+      </w:r>
+    </w:p>
+    <w:p>
+      <w:pPr>
+        <w:pStyle w:val="ListParagraph"/>
+        <w:numPr>
+          <w:ilvl w:val="1"/>
+          <w:numId w:val="8"/>
+        </w:numPr>
+        <w:spacing w:after="120" w:line="276" w:lineRule="auto"/>
+        <w:jc w:val="both"/>
+        <w:rPr>
+          <w:lang w:val="es-ES"/>
+        </w:rPr>
+      </w:pPr>
+      <w:r>
+        <w:rPr>
+          <w:lang w:val="es-ES"/>
+        </w:rPr>
+        <w:t xml:space="preserve">Min </w:t>
+      </w:r>
+      <w:proofErr w:type="spellStart"/>
+      <w:r>
+        <w:rPr>
+          <w:lang w:val="es-ES"/>
+        </w:rPr>
+        <w:t>obs</w:t>
+      </w:r>
+      <w:proofErr w:type="spellEnd"/>
+      <w:r>
+        <w:rPr>
+          <w:lang w:val="es-ES"/>
+        </w:rPr>
+        <w:t>:</w:t>
+      </w:r>
+      <w:r>
+        <w:rPr>
+          <w:lang w:val="es-ES"/>
+        </w:rPr>
+        <w:t xml:space="preserve"> </w:t>
+      </w:r>
+      <w:r>
+        <w:rPr>
+          <w:lang w:val="es-ES"/>
+        </w:rPr>
+        <w:t xml:space="preserve">La cantidad mínima en nodos intermedios; Min </w:t>
+      </w:r>
+      <w:proofErr w:type="spellStart"/>
+      <w:r>
+        <w:rPr>
+          <w:lang w:val="es-ES"/>
+        </w:rPr>
+        <w:t>cut</w:t>
+      </w:r>
+      <w:proofErr w:type="spellEnd"/>
+      <w:r>
+        <w:rPr>
+          <w:lang w:val="es-ES"/>
+        </w:rPr>
+        <w:t xml:space="preserve">: la cantidad mínima de observaciones en nodos terminales, y min </w:t>
+      </w:r>
+      <w:proofErr w:type="spellStart"/>
+      <w:r>
+        <w:rPr>
+          <w:lang w:val="es-ES"/>
+        </w:rPr>
+        <w:t>dev</w:t>
+      </w:r>
+      <w:proofErr w:type="spellEnd"/>
+      <w:r>
+        <w:rPr>
+          <w:lang w:val="es-ES"/>
+        </w:rPr>
+        <w:t xml:space="preserve">: La reducción mínima del </w:t>
+      </w:r>
+      <w:proofErr w:type="spellStart"/>
+      <w:r>
+        <w:rPr>
+          <w:lang w:val="es-ES"/>
+        </w:rPr>
+        <w:t>deviance</w:t>
+      </w:r>
+      <w:proofErr w:type="spellEnd"/>
+      <w:r>
+        <w:rPr>
+          <w:lang w:val="es-ES"/>
+        </w:rPr>
+        <w:t xml:space="preserve"> del modelo</w:t>
+      </w:r>
+    </w:p>
+    <w:p>
+      <w:pPr>
+        <w:pStyle w:val="ListParagraph"/>
+        <w:numPr>
+          <w:ilvl w:val="1"/>
+          <w:numId w:val="8"/>
+        </w:numPr>
+        <w:spacing w:after="120" w:line="276" w:lineRule="auto"/>
+        <w:jc w:val="both"/>
+        <w:rPr>
+          <w:lang w:val="es-ES"/>
+        </w:rPr>
+      </w:pPr>
+      <w:r>
+        <w:rPr>
+          <w:lang w:val="es-ES"/>
+        </w:rPr>
+        <w:t xml:space="preserve">Min </w:t>
+      </w:r>
+      <w:proofErr w:type="spellStart"/>
+      <w:r>
+        <w:rPr>
+          <w:lang w:val="es-ES"/>
+        </w:rPr>
+        <w:t>obs</w:t>
+      </w:r>
+      <w:proofErr w:type="spellEnd"/>
+      <w:r>
+        <w:rPr>
+          <w:lang w:val="es-ES"/>
+        </w:rPr>
+        <w:t xml:space="preserve">: la cantidad mínima de observaciones en nodos terminales; y min </w:t>
+      </w:r>
+      <w:proofErr w:type="spellStart"/>
+      <w:r>
+        <w:rPr>
+          <w:lang w:val="es-ES"/>
+        </w:rPr>
+        <w:t>dev</w:t>
+      </w:r>
+      <w:proofErr w:type="spellEnd"/>
+      <w:r>
+        <w:rPr>
+          <w:lang w:val="es-ES"/>
+        </w:rPr>
+        <w:t xml:space="preserve">: La reducción mínima del </w:t>
+      </w:r>
+      <w:proofErr w:type="spellStart"/>
+      <w:r>
+        <w:rPr>
+          <w:lang w:val="es-ES"/>
+        </w:rPr>
+        <w:t>deviance</w:t>
+      </w:r>
+      <w:proofErr w:type="spellEnd"/>
+      <w:r>
+        <w:rPr>
+          <w:lang w:val="es-ES"/>
+        </w:rPr>
+        <w:t xml:space="preserve"> del modelo</w:t>
+      </w:r>
+    </w:p>
+    <w:p>
+      <w:pPr>
+        <w:pStyle w:val="ListParagraph"/>
+        <w:numPr>
+          <w:ilvl w:val="1"/>
+          <w:numId w:val="8"/>
+        </w:numPr>
+        <w:spacing w:after="120" w:line="276" w:lineRule="auto"/>
+        <w:jc w:val="both"/>
+        <w:rPr>
+          <w:lang w:val="es-ES"/>
+        </w:rPr>
+      </w:pPr>
+      <w:r>
+        <w:rPr>
+          <w:lang w:val="es-ES"/>
+        </w:rPr>
+        <w:t xml:space="preserve">Min </w:t>
+      </w:r>
+      <w:proofErr w:type="spellStart"/>
+      <w:r>
+        <w:rPr>
+          <w:lang w:val="es-ES"/>
+        </w:rPr>
+        <w:t>obs</w:t>
+      </w:r>
+      <w:proofErr w:type="spellEnd"/>
+      <w:r>
+        <w:rPr>
+          <w:lang w:val="es-ES"/>
+        </w:rPr>
+        <w:t xml:space="preserve">: la cantidad mínima de observaciones en nodos terminales; Min </w:t>
+      </w:r>
+      <w:proofErr w:type="spellStart"/>
+      <w:r>
+        <w:rPr>
+          <w:lang w:val="es-ES"/>
+        </w:rPr>
+        <w:t>cut</w:t>
+      </w:r>
+      <w:proofErr w:type="spellEnd"/>
+      <w:r>
+        <w:rPr>
+          <w:lang w:val="es-ES"/>
+        </w:rPr>
+        <w:t xml:space="preserve">: La cantidad mínima en nodos intermedios, y min </w:t>
+      </w:r>
+      <w:proofErr w:type="spellStart"/>
+      <w:r>
+        <w:rPr>
+          <w:lang w:val="es-ES"/>
+        </w:rPr>
+        <w:t>dev</w:t>
+      </w:r>
+      <w:proofErr w:type="spellEnd"/>
+      <w:r>
+        <w:rPr>
+          <w:lang w:val="es-ES"/>
+        </w:rPr>
+        <w:t xml:space="preserve">: </w:t>
+      </w:r>
+      <w:r>
+        <w:rPr>
+          <w:lang w:val="es-ES"/>
+        </w:rPr>
+        <w:t>La cantidad máxima de error permitido</w:t>
+      </w:r>
+    </w:p>
+    <w:p>
+      <w:pPr>
+        <w:pStyle w:val="ListParagraph"/>
+        <w:numPr>
+          <w:ilvl w:val="0"/>
+          <w:numId w:val="8"/>
+        </w:numPr>
+        <w:spacing w:after="120" w:line="276" w:lineRule="auto"/>
+        <w:jc w:val="both"/>
+        <w:rPr>
+          <w:lang w:val="es-ES"/>
+        </w:rPr>
+      </w:pPr>
+      <w:r>
+        <w:rPr>
+          <w:lang w:val="es-ES"/>
+        </w:rPr>
+        <w:t xml:space="preserve">El set de modelos a evaluar vía CV en los árboles es _____ comparado con un LASSO porque en el primero evalúo variables y _____ en los que hacer cortes </w:t>
+      </w:r>
+    </w:p>
+    <w:p>
+      <w:pPr>
+        <w:rPr>
+          <w:lang w:val="es-ES"/>
+        </w:rPr>
+      </w:pPr>
+      <w:r>
+        <w:rPr>
+          <w:lang w:val="es-ES"/>
+        </w:rPr>
+        <w:br w:type="page"/>
+      </w:r>
+    </w:p>
+    <w:p>
+      <w:pPr>
+        <w:spacing w:before="240" w:after="120" w:line="276" w:lineRule="auto"/>
+        <w:jc w:val="both"/>
+        <w:rPr>
+          <w:lang w:val="es-ES_tradnl"/>
+        </w:rPr>
+      </w:pPr>
+      <w:r>
+        <w:rPr>
+          <w:lang w:val="es-ES_tradnl"/>
+        </w:rPr>
+        <w:lastRenderedPageBreak/>
+        <w:t xml:space="preserve">Semana </w:t>
+      </w:r>
+      <w:r>
+        <w:rPr>
+          <w:lang w:val="es-ES_tradnl"/>
+        </w:rPr>
+        <w:t>7</w:t>
+      </w:r>
+      <w:r>
+        <w:rPr>
+          <w:lang w:val="es-ES_tradnl"/>
+        </w:rPr>
+        <w:t xml:space="preserve"> – </w:t>
+      </w:r>
+      <w:proofErr w:type="spellStart"/>
+      <w:r>
+        <w:rPr>
+          <w:lang w:val="es-ES_tradnl"/>
+        </w:rPr>
+        <w:t>Random</w:t>
+      </w:r>
+      <w:proofErr w:type="spellEnd"/>
+      <w:r>
+        <w:rPr>
+          <w:lang w:val="es-ES_tradnl"/>
+        </w:rPr>
+        <w:t xml:space="preserve"> </w:t>
+      </w:r>
+      <w:proofErr w:type="spellStart"/>
+      <w:r>
+        <w:rPr>
+          <w:lang w:val="es-ES_tradnl"/>
+        </w:rPr>
+        <w:t>Forests</w:t>
+      </w:r>
+      <w:proofErr w:type="spellEnd"/>
+      <w:r>
+        <w:rPr>
+          <w:lang w:val="es-ES_tradnl"/>
+        </w:rPr>
+        <w:t xml:space="preserve">, </w:t>
+      </w:r>
+      <w:proofErr w:type="spellStart"/>
+      <w:r>
+        <w:rPr>
+          <w:lang w:val="es-ES_tradnl"/>
+        </w:rPr>
+        <w:t>GBMs</w:t>
+      </w:r>
+      <w:proofErr w:type="spellEnd"/>
+    </w:p>
+    <w:p>
+      <w:pPr>
+        <w:spacing w:after="120" w:line="276" w:lineRule="auto"/>
+        <w:jc w:val="both"/>
+        <w:rPr>
+          <w:lang w:val="es-ES_tradnl"/>
+        </w:rPr>
+      </w:pPr>
+      <w:r>
+        <w:rPr>
+          <w:lang w:val="es-ES_tradnl"/>
+        </w:rPr>
+        <w:t xml:space="preserve">Objetivos de aprendizaje: </w:t>
+      </w:r>
+    </w:p>
+    <w:p>
+      <w:pPr>
+        <w:pStyle w:val="ListParagraph"/>
+        <w:numPr>
+          <w:ilvl w:val="0"/>
+          <w:numId w:val="1"/>
+        </w:numPr>
+        <w:spacing w:after="120" w:line="276" w:lineRule="auto"/>
+        <w:jc w:val="both"/>
+        <w:rPr>
+          <w:lang w:val="es-ES"/>
+        </w:rPr>
+      </w:pPr>
+      <w:r>
+        <w:rPr>
+          <w:lang w:val="en-US"/>
+        </w:rPr>
+        <w:t>Bagging</w:t>
+      </w:r>
+    </w:p>
+    <w:p>
+      <w:pPr>
+        <w:pStyle w:val="ListParagraph"/>
+        <w:numPr>
+          <w:ilvl w:val="0"/>
+          <w:numId w:val="1"/>
+        </w:numPr>
+        <w:spacing w:after="120" w:line="276" w:lineRule="auto"/>
+        <w:jc w:val="both"/>
+        <w:rPr>
+          <w:lang w:val="es-ES"/>
+        </w:rPr>
+      </w:pPr>
+      <w:r>
+        <w:rPr>
+          <w:lang w:val="en-US"/>
+        </w:rPr>
+        <w:t>MTRY</w:t>
+      </w:r>
+    </w:p>
+    <w:p>
+      <w:pPr>
+        <w:pStyle w:val="ListParagraph"/>
+        <w:numPr>
+          <w:ilvl w:val="0"/>
+          <w:numId w:val="1"/>
+        </w:numPr>
+        <w:spacing w:after="120" w:line="276" w:lineRule="auto"/>
+        <w:jc w:val="both"/>
+        <w:rPr>
+          <w:lang w:val="es-ES"/>
+        </w:rPr>
+      </w:pPr>
+      <w:r>
+        <w:rPr>
+          <w:lang w:val="en-US"/>
+        </w:rPr>
+        <w:t>Boosting</w:t>
+      </w:r>
+    </w:p>
+    <w:p>
+      <w:pPr>
+        <w:pStyle w:val="ListParagraph"/>
+        <w:numPr>
+          <w:ilvl w:val="0"/>
+          <w:numId w:val="1"/>
+        </w:numPr>
+        <w:spacing w:after="120" w:line="276" w:lineRule="auto"/>
+        <w:jc w:val="both"/>
+        <w:rPr>
+          <w:lang w:val="es-ES"/>
+        </w:rPr>
+      </w:pPr>
+      <w:r>
+        <w:rPr>
+          <w:lang w:val="en-US"/>
+        </w:rPr>
+        <w:t>GBM</w:t>
+      </w:r>
+    </w:p>
+    <w:p>
+      <w:pPr>
+        <w:spacing w:after="120" w:line="276" w:lineRule="auto"/>
+        <w:jc w:val="both"/>
+        <w:rPr>
+          <w:lang w:val="es-ES"/>
+        </w:rPr>
+      </w:pPr>
+      <w:r>
+        <w:rPr>
+          <w:lang w:val="es-ES"/>
+        </w:rPr>
+        <w:t>Preguntas</w:t>
+      </w:r>
+    </w:p>
+    <w:p>
+      <w:pPr>
+        <w:pStyle w:val="ListParagraph"/>
+        <w:numPr>
+          <w:ilvl w:val="0"/>
+          <w:numId w:val="9"/>
+        </w:numPr>
+        <w:spacing w:after="120" w:line="276" w:lineRule="auto"/>
+        <w:jc w:val="both"/>
+        <w:rPr>
+          <w:lang w:val="es-ES"/>
+        </w:rPr>
+      </w:pPr>
+      <w:r>
+        <w:rPr>
+          <w:lang w:val="es-ES"/>
+        </w:rPr>
+        <w:t xml:space="preserve">Un </w:t>
+      </w:r>
+      <w:proofErr w:type="spellStart"/>
+      <w:r>
+        <w:rPr>
+          <w:lang w:val="es-ES"/>
+        </w:rPr>
+        <w:t>bagging</w:t>
+      </w:r>
+      <w:proofErr w:type="spellEnd"/>
+      <w:r>
+        <w:rPr>
+          <w:lang w:val="es-ES"/>
+        </w:rPr>
+        <w:t xml:space="preserve"> </w:t>
+      </w:r>
+      <w:proofErr w:type="spellStart"/>
+      <w:r>
+        <w:rPr>
+          <w:lang w:val="es-ES"/>
+        </w:rPr>
+        <w:t>tree</w:t>
+      </w:r>
+      <w:proofErr w:type="spellEnd"/>
+      <w:r>
+        <w:rPr>
+          <w:lang w:val="es-ES"/>
+        </w:rPr>
+        <w:t xml:space="preserve"> es un </w:t>
+      </w:r>
+      <w:proofErr w:type="spellStart"/>
+      <w:r>
+        <w:rPr>
+          <w:lang w:val="es-ES"/>
+        </w:rPr>
+        <w:t>subcaso</w:t>
+      </w:r>
+      <w:proofErr w:type="spellEnd"/>
+      <w:r>
+        <w:rPr>
+          <w:lang w:val="es-ES"/>
+        </w:rPr>
+        <w:t xml:space="preserve"> de un </w:t>
+      </w:r>
+      <w:proofErr w:type="spellStart"/>
+      <w:r>
+        <w:rPr>
+          <w:lang w:val="es-ES"/>
+        </w:rPr>
+        <w:t>Random</w:t>
+      </w:r>
+      <w:proofErr w:type="spellEnd"/>
+      <w:r>
+        <w:rPr>
+          <w:lang w:val="es-ES"/>
+        </w:rPr>
+        <w:t xml:space="preserve"> Forest (T o F)</w:t>
+      </w:r>
+    </w:p>
+    <w:p>
+      <w:pPr>
+        <w:pStyle w:val="ListParagraph"/>
+        <w:numPr>
+          <w:ilvl w:val="0"/>
+          <w:numId w:val="9"/>
+        </w:numPr>
+        <w:spacing w:after="120" w:line="276" w:lineRule="auto"/>
+        <w:jc w:val="both"/>
+        <w:rPr>
+          <w:lang w:val="es-ES"/>
+        </w:rPr>
+      </w:pPr>
+      <w:r>
+        <w:rPr>
+          <w:lang w:val="es-ES"/>
+        </w:rPr>
+        <w:t xml:space="preserve">Al aplicar muestreo sobre las observaciones que accede cada árbol en </w:t>
+      </w:r>
+      <w:proofErr w:type="spellStart"/>
+      <w:r>
+        <w:rPr>
+          <w:lang w:val="es-ES"/>
+        </w:rPr>
+        <w:t>Bagging</w:t>
+      </w:r>
+      <w:proofErr w:type="spellEnd"/>
+      <w:r>
+        <w:rPr>
+          <w:lang w:val="es-ES"/>
+        </w:rPr>
+        <w:t xml:space="preserve"> </w:t>
+      </w:r>
+      <w:proofErr w:type="spellStart"/>
+      <w:r>
+        <w:rPr>
+          <w:lang w:val="es-ES"/>
+        </w:rPr>
+        <w:t>Trees</w:t>
+      </w:r>
+      <w:proofErr w:type="spellEnd"/>
+      <w:r>
+        <w:rPr>
+          <w:lang w:val="es-ES"/>
+        </w:rPr>
+        <w:t>, RF y XGBM, ¿qué parte del error cuadrático intento disminuir?</w:t>
+      </w:r>
+    </w:p>
+    <w:p>
+      <w:pPr>
+        <w:pStyle w:val="ListParagraph"/>
+        <w:numPr>
+          <w:ilvl w:val="1"/>
+          <w:numId w:val="9"/>
+        </w:numPr>
+        <w:spacing w:after="120" w:line="276" w:lineRule="auto"/>
+        <w:jc w:val="both"/>
+        <w:rPr>
+          <w:lang w:val="es-ES"/>
+        </w:rPr>
+      </w:pPr>
+      <w:r>
+        <w:rPr>
+          <w:lang w:val="es-ES"/>
+        </w:rPr>
+        <w:t>El sesgo</w:t>
+      </w:r>
+    </w:p>
+    <w:p>
+      <w:pPr>
+        <w:pStyle w:val="ListParagraph"/>
+        <w:numPr>
+          <w:ilvl w:val="1"/>
+          <w:numId w:val="9"/>
+        </w:numPr>
+        <w:spacing w:after="120" w:line="276" w:lineRule="auto"/>
+        <w:jc w:val="both"/>
+        <w:rPr>
+          <w:lang w:val="es-ES"/>
+        </w:rPr>
+      </w:pPr>
+      <w:r>
+        <w:rPr>
+          <w:lang w:val="es-ES"/>
+        </w:rPr>
+        <w:t xml:space="preserve">La varianza </w:t>
+      </w:r>
+    </w:p>
+    <w:p>
+      <w:pPr>
+        <w:pStyle w:val="ListParagraph"/>
+        <w:numPr>
+          <w:ilvl w:val="0"/>
+          <w:numId w:val="9"/>
+        </w:numPr>
+        <w:spacing w:after="120" w:line="276" w:lineRule="auto"/>
+        <w:jc w:val="both"/>
+        <w:rPr>
+          <w:lang w:val="es-ES"/>
+        </w:rPr>
+      </w:pPr>
+      <w:r>
+        <w:rPr>
+          <w:lang w:val="es-ES"/>
+        </w:rPr>
+        <w:t>¿Cuál</w:t>
+      </w:r>
+      <w:r>
+        <w:rPr>
+          <w:lang w:val="es-ES"/>
+        </w:rPr>
+        <w:t xml:space="preserve">es son las diferencias </w:t>
+      </w:r>
+      <w:r>
+        <w:rPr>
+          <w:lang w:val="es-ES"/>
+        </w:rPr>
+        <w:t xml:space="preserve">entre </w:t>
+      </w:r>
+      <w:proofErr w:type="spellStart"/>
+      <w:r>
+        <w:rPr>
+          <w:lang w:val="es-ES"/>
+        </w:rPr>
+        <w:t>Boosting</w:t>
+      </w:r>
+      <w:proofErr w:type="spellEnd"/>
+      <w:r>
+        <w:rPr>
+          <w:lang w:val="es-ES"/>
+        </w:rPr>
+        <w:t xml:space="preserve"> </w:t>
+      </w:r>
+      <w:r>
+        <w:rPr>
+          <w:lang w:val="es-ES"/>
+        </w:rPr>
+        <w:t xml:space="preserve">Machines </w:t>
+      </w:r>
+      <w:r>
+        <w:rPr>
+          <w:lang w:val="es-ES"/>
+        </w:rPr>
+        <w:t xml:space="preserve">y </w:t>
+      </w:r>
+      <w:proofErr w:type="spellStart"/>
+      <w:r>
+        <w:rPr>
+          <w:lang w:val="es-ES"/>
+        </w:rPr>
+        <w:t>Random</w:t>
+      </w:r>
+      <w:proofErr w:type="spellEnd"/>
+      <w:r>
+        <w:rPr>
+          <w:lang w:val="es-ES"/>
+        </w:rPr>
+        <w:t xml:space="preserve"> </w:t>
+      </w:r>
+      <w:proofErr w:type="spellStart"/>
+      <w:r>
+        <w:rPr>
+          <w:lang w:val="es-ES"/>
+        </w:rPr>
+        <w:t>Forests</w:t>
+      </w:r>
+      <w:proofErr w:type="spellEnd"/>
+      <w:r>
+        <w:rPr>
+          <w:lang w:val="es-ES"/>
+        </w:rPr>
+        <w:t>?</w:t>
+      </w:r>
+    </w:p>
+    <w:p>
+      <w:pPr>
+        <w:pStyle w:val="ListParagraph"/>
+        <w:numPr>
+          <w:ilvl w:val="1"/>
+          <w:numId w:val="9"/>
+        </w:numPr>
+        <w:spacing w:after="120" w:line="276" w:lineRule="auto"/>
+        <w:jc w:val="both"/>
+        <w:rPr>
+          <w:lang w:val="es-ES"/>
+        </w:rPr>
+      </w:pPr>
+      <w:r>
+        <w:rPr>
+          <w:lang w:val="es-ES"/>
+        </w:rPr>
+        <w:t xml:space="preserve">El RF se realiza de manera paralela, el </w:t>
+      </w:r>
+      <w:proofErr w:type="spellStart"/>
+      <w:r>
+        <w:rPr>
+          <w:lang w:val="es-ES"/>
+        </w:rPr>
+        <w:t>boosting</w:t>
+      </w:r>
+      <w:proofErr w:type="spellEnd"/>
+      <w:r>
+        <w:rPr>
+          <w:lang w:val="es-ES"/>
+        </w:rPr>
+        <w:t xml:space="preserve"> de manera secuencial. En ambos cada árbol intenta aprender algo nuevo de la variable endógena, pero el RF lo hace sin mirar errores previos. </w:t>
+      </w:r>
+    </w:p>
+    <w:p>
+      <w:pPr>
+        <w:pStyle w:val="ListParagraph"/>
+        <w:numPr>
+          <w:ilvl w:val="1"/>
+          <w:numId w:val="9"/>
+        </w:numPr>
+        <w:spacing w:after="120" w:line="276" w:lineRule="auto"/>
+        <w:jc w:val="both"/>
+        <w:rPr>
+          <w:lang w:val="es-ES"/>
+        </w:rPr>
+      </w:pPr>
+      <w:r>
+        <w:rPr>
+          <w:lang w:val="es-ES"/>
+        </w:rPr>
+        <w:t xml:space="preserve">El RF se realiza de manera </w:t>
+      </w:r>
+      <w:r>
+        <w:rPr>
+          <w:lang w:val="es-ES"/>
+        </w:rPr>
+        <w:t>secuencial</w:t>
+      </w:r>
+      <w:r>
+        <w:rPr>
+          <w:lang w:val="es-ES"/>
+        </w:rPr>
+        <w:t xml:space="preserve">, el </w:t>
+      </w:r>
+      <w:proofErr w:type="spellStart"/>
+      <w:r>
+        <w:rPr>
+          <w:lang w:val="es-ES"/>
+        </w:rPr>
+        <w:t>boosting</w:t>
+      </w:r>
+      <w:proofErr w:type="spellEnd"/>
+      <w:r>
+        <w:rPr>
+          <w:lang w:val="es-ES"/>
+        </w:rPr>
+        <w:t xml:space="preserve"> de manera </w:t>
+      </w:r>
+      <w:r>
+        <w:rPr>
+          <w:lang w:val="es-ES"/>
+        </w:rPr>
+        <w:t>paralela</w:t>
+      </w:r>
+      <w:r>
+        <w:rPr>
+          <w:lang w:val="es-ES"/>
+        </w:rPr>
+        <w:t xml:space="preserve">. En ambos cada árbol intenta aprender algo nuevo de la variable endógena, pero el RF lo hace sin mirar errores previos. </w:t>
+      </w:r>
+    </w:p>
+    <w:p>
+      <w:pPr>
+        <w:pStyle w:val="ListParagraph"/>
+        <w:numPr>
+          <w:ilvl w:val="1"/>
+          <w:numId w:val="9"/>
+        </w:numPr>
+        <w:spacing w:after="120" w:line="276" w:lineRule="auto"/>
+        <w:jc w:val="both"/>
+        <w:rPr>
+          <w:lang w:val="es-ES"/>
+        </w:rPr>
+      </w:pPr>
+      <w:r>
+        <w:rPr>
+          <w:lang w:val="es-ES"/>
+        </w:rPr>
+        <w:t xml:space="preserve">El RF se realiza de manera paralela, el </w:t>
+      </w:r>
+      <w:proofErr w:type="spellStart"/>
+      <w:r>
+        <w:rPr>
+          <w:lang w:val="es-ES"/>
+        </w:rPr>
+        <w:t>boosting</w:t>
+      </w:r>
+      <w:proofErr w:type="spellEnd"/>
+      <w:r>
+        <w:rPr>
+          <w:lang w:val="es-ES"/>
+        </w:rPr>
+        <w:t xml:space="preserve"> de manera secuencial. En ambos cada árbol intenta aprender algo nuevo de la variable endógena, pero el </w:t>
+      </w:r>
+      <w:proofErr w:type="spellStart"/>
+      <w:r>
+        <w:rPr>
+          <w:lang w:val="es-ES"/>
+        </w:rPr>
+        <w:t>Boosting</w:t>
+      </w:r>
+      <w:proofErr w:type="spellEnd"/>
+      <w:r>
+        <w:rPr>
+          <w:lang w:val="es-ES"/>
+        </w:rPr>
+        <w:t xml:space="preserve"> lo hace sin mirar errores previos. </w:t>
+      </w:r>
+    </w:p>
+    <w:p>
+      <w:pPr>
+        <w:pStyle w:val="ListParagraph"/>
+        <w:numPr>
+          <w:ilvl w:val="1"/>
+          <w:numId w:val="9"/>
+        </w:numPr>
+        <w:spacing w:after="120" w:line="276" w:lineRule="auto"/>
+        <w:jc w:val="both"/>
+        <w:rPr>
+          <w:lang w:val="es-ES"/>
+        </w:rPr>
+      </w:pPr>
+      <w:r>
+        <w:rPr>
+          <w:lang w:val="es-ES"/>
+        </w:rPr>
+        <w:t xml:space="preserve">El RF se realiza de manera paralela, el </w:t>
+      </w:r>
+      <w:proofErr w:type="spellStart"/>
+      <w:r>
+        <w:rPr>
+          <w:lang w:val="es-ES"/>
+        </w:rPr>
+        <w:t>boosting</w:t>
+      </w:r>
+      <w:proofErr w:type="spellEnd"/>
+      <w:r>
+        <w:rPr>
+          <w:lang w:val="es-ES"/>
+        </w:rPr>
+        <w:t xml:space="preserve"> de manera secuencial. En ambos cada árbol intenta aprender algo nuevo de la variable endógena, pero el RF lo hace </w:t>
+      </w:r>
+      <w:r>
+        <w:rPr>
+          <w:lang w:val="es-ES"/>
+        </w:rPr>
+        <w:t xml:space="preserve">mirando </w:t>
+      </w:r>
+      <w:r>
+        <w:rPr>
+          <w:lang w:val="es-ES"/>
+        </w:rPr>
+        <w:t xml:space="preserve">errores previos. </w:t>
+      </w:r>
+    </w:p>
+    <w:p>
+      <w:pPr>
+        <w:pStyle w:val="ListParagraph"/>
+        <w:numPr>
+          <w:ilvl w:val="0"/>
+          <w:numId w:val="9"/>
+        </w:numPr>
+        <w:spacing w:after="120" w:line="276" w:lineRule="auto"/>
+        <w:jc w:val="both"/>
+        <w:rPr>
+          <w:lang w:val="es-ES"/>
+        </w:rPr>
+      </w:pPr>
+      <w:r>
+        <w:rPr>
+          <w:lang w:val="es-ES"/>
+        </w:rPr>
+        <w:t xml:space="preserve">El </w:t>
+      </w:r>
+      <w:proofErr w:type="spellStart"/>
+      <w:r>
+        <w:rPr>
+          <w:lang w:val="es-ES"/>
+        </w:rPr>
+        <w:t>Random</w:t>
+      </w:r>
+      <w:proofErr w:type="spellEnd"/>
+      <w:r>
+        <w:rPr>
+          <w:lang w:val="es-ES"/>
+        </w:rPr>
+        <w:t xml:space="preserve"> Forest es un </w:t>
+      </w:r>
+      <w:proofErr w:type="spellStart"/>
+      <w:r>
+        <w:rPr>
+          <w:lang w:val="es-ES"/>
+        </w:rPr>
+        <w:t>subcaso</w:t>
+      </w:r>
+      <w:proofErr w:type="spellEnd"/>
+      <w:r>
+        <w:rPr>
+          <w:lang w:val="es-ES"/>
+        </w:rPr>
+        <w:t xml:space="preserve"> de un XGB con </w:t>
+      </w:r>
+      <w:proofErr w:type="spellStart"/>
+      <w:r>
+        <w:rPr>
+          <w:lang w:val="es-ES"/>
+        </w:rPr>
+        <w:t>colsubsample</w:t>
+      </w:r>
+      <w:proofErr w:type="spellEnd"/>
+      <w:r>
+        <w:rPr>
+          <w:lang w:val="es-ES"/>
+        </w:rPr>
+        <w:t xml:space="preserve"> y </w:t>
+      </w:r>
+      <w:proofErr w:type="spellStart"/>
+      <w:r>
+        <w:rPr>
+          <w:lang w:val="es-ES"/>
+        </w:rPr>
+        <w:t>sample</w:t>
+      </w:r>
+      <w:proofErr w:type="spellEnd"/>
+      <w:r>
+        <w:rPr>
+          <w:lang w:val="es-ES"/>
+        </w:rPr>
+        <w:t xml:space="preserve"> &lt; 1 (T o F)</w:t>
+      </w:r>
+    </w:p>
+    <w:p>
+      <w:pPr>
+        <w:spacing w:after="120" w:line="276" w:lineRule="auto"/>
+        <w:jc w:val="both"/>
+        <w:rPr>
+          <w:lang w:val="es-ES"/>
+        </w:rPr>
+      </w:pPr>
     </w:p>
     <w:sectPr>
       <w:pgSz w:w="12240" w:h="15840"/>
@@ -3248,6 +4758,95 @@
     </w:lvl>
   </w:abstractNum>
   <w:abstractNum w:abstractNumId="2" w15:restartNumberingAfterBreak="0">
+    <w:nsid w:val="30735A96"/>
+    <w:multiLevelType w:val="hybridMultilevel"/>
+    <w:tmpl w:val="4810F67C"/>
+    <w:lvl w:ilvl="0" w:tplc="0409000F">
+      <w:start w:val="1"/>
+      <w:numFmt w:val="decimal"/>
+      <w:lvlText w:val="%1."/>
+      <w:lvlJc w:val="left"/>
+      <w:pPr>
+        <w:ind w:left="720" w:hanging="360"/>
+      </w:pPr>
+      <w:rPr>
+        <w:rFonts w:hint="default"/>
+      </w:rPr>
+    </w:lvl>
+    <w:lvl w:ilvl="1" w:tplc="04090019">
+      <w:start w:val="1"/>
+      <w:numFmt w:val="lowerLetter"/>
+      <w:lvlText w:val="%2."/>
+      <w:lvlJc w:val="left"/>
+      <w:pPr>
+        <w:ind w:left="1440" w:hanging="360"/>
+      </w:pPr>
+    </w:lvl>
+    <w:lvl w:ilvl="2" w:tplc="0409001B" w:tentative="1">
+      <w:start w:val="1"/>
+      <w:numFmt w:val="lowerRoman"/>
+      <w:lvlText w:val="%3."/>
+      <w:lvlJc w:val="right"/>
+      <w:pPr>
+        <w:ind w:left="2160" w:hanging="180"/>
+      </w:pPr>
+    </w:lvl>
+    <w:lvl w:ilvl="3" w:tplc="0409000F" w:tentative="1">
+      <w:start w:val="1"/>
+      <w:numFmt w:val="decimal"/>
+      <w:lvlText w:val="%4."/>
+      <w:lvlJc w:val="left"/>
+      <w:pPr>
+        <w:ind w:left="2880" w:hanging="360"/>
+      </w:pPr>
+    </w:lvl>
+    <w:lvl w:ilvl="4" w:tplc="04090019" w:tentative="1">
+      <w:start w:val="1"/>
+      <w:numFmt w:val="lowerLetter"/>
+      <w:lvlText w:val="%5."/>
+      <w:lvlJc w:val="left"/>
+      <w:pPr>
+        <w:ind w:left="3600" w:hanging="360"/>
+      </w:pPr>
+    </w:lvl>
+    <w:lvl w:ilvl="5" w:tplc="0409001B" w:tentative="1">
+      <w:start w:val="1"/>
+      <w:numFmt w:val="lowerRoman"/>
+      <w:lvlText w:val="%6."/>
+      <w:lvlJc w:val="right"/>
+      <w:pPr>
+        <w:ind w:left="4320" w:hanging="180"/>
+      </w:pPr>
+    </w:lvl>
+    <w:lvl w:ilvl="6" w:tplc="0409000F" w:tentative="1">
+      <w:start w:val="1"/>
+      <w:numFmt w:val="decimal"/>
+      <w:lvlText w:val="%7."/>
+      <w:lvlJc w:val="left"/>
+      <w:pPr>
+        <w:ind w:left="5040" w:hanging="360"/>
+      </w:pPr>
+    </w:lvl>
+    <w:lvl w:ilvl="7" w:tplc="04090019" w:tentative="1">
+      <w:start w:val="1"/>
+      <w:numFmt w:val="lowerLetter"/>
+      <w:lvlText w:val="%8."/>
+      <w:lvlJc w:val="left"/>
+      <w:pPr>
+        <w:ind w:left="5760" w:hanging="360"/>
+      </w:pPr>
+    </w:lvl>
+    <w:lvl w:ilvl="8" w:tplc="0409001B" w:tentative="1">
+      <w:start w:val="1"/>
+      <w:numFmt w:val="lowerRoman"/>
+      <w:lvlText w:val="%9."/>
+      <w:lvlJc w:val="right"/>
+      <w:pPr>
+        <w:ind w:left="6480" w:hanging="180"/>
+      </w:pPr>
+    </w:lvl>
+  </w:abstractNum>
+  <w:abstractNum w:abstractNumId="3" w15:restartNumberingAfterBreak="0">
     <w:nsid w:val="3BB56081"/>
     <w:multiLevelType w:val="hybridMultilevel"/>
     <w:tmpl w:val="C73E1F7E"/>
@@ -3336,7 +4935,7 @@
       </w:pPr>
     </w:lvl>
   </w:abstractNum>
-  <w:abstractNum w:abstractNumId="3" w15:restartNumberingAfterBreak="0">
+  <w:abstractNum w:abstractNumId="4" w15:restartNumberingAfterBreak="0">
     <w:nsid w:val="4B634768"/>
     <w:multiLevelType w:val="hybridMultilevel"/>
     <w:tmpl w:val="856C0360"/>
@@ -3425,7 +5024,96 @@
       </w:pPr>
     </w:lvl>
   </w:abstractNum>
-  <w:abstractNum w:abstractNumId="4" w15:restartNumberingAfterBreak="0">
+  <w:abstractNum w:abstractNumId="5" w15:restartNumberingAfterBreak="0">
+    <w:nsid w:val="5A2F00C0"/>
+    <w:multiLevelType w:val="hybridMultilevel"/>
+    <w:tmpl w:val="4810F67C"/>
+    <w:lvl w:ilvl="0" w:tplc="FFFFFFFF">
+      <w:start w:val="1"/>
+      <w:numFmt w:val="decimal"/>
+      <w:lvlText w:val="%1."/>
+      <w:lvlJc w:val="left"/>
+      <w:pPr>
+        <w:ind w:left="720" w:hanging="360"/>
+      </w:pPr>
+      <w:rPr>
+        <w:rFonts w:hint="default"/>
+      </w:rPr>
+    </w:lvl>
+    <w:lvl w:ilvl="1" w:tplc="FFFFFFFF">
+      <w:start w:val="1"/>
+      <w:numFmt w:val="lowerLetter"/>
+      <w:lvlText w:val="%2."/>
+      <w:lvlJc w:val="left"/>
+      <w:pPr>
+        <w:ind w:left="1440" w:hanging="360"/>
+      </w:pPr>
+    </w:lvl>
+    <w:lvl w:ilvl="2" w:tplc="FFFFFFFF" w:tentative="1">
+      <w:start w:val="1"/>
+      <w:numFmt w:val="lowerRoman"/>
+      <w:lvlText w:val="%3."/>
+      <w:lvlJc w:val="right"/>
+      <w:pPr>
+        <w:ind w:left="2160" w:hanging="180"/>
+      </w:pPr>
+    </w:lvl>
+    <w:lvl w:ilvl="3" w:tplc="FFFFFFFF" w:tentative="1">
+      <w:start w:val="1"/>
+      <w:numFmt w:val="decimal"/>
+      <w:lvlText w:val="%4."/>
+      <w:lvlJc w:val="left"/>
+      <w:pPr>
+        <w:ind w:left="2880" w:hanging="360"/>
+      </w:pPr>
+    </w:lvl>
+    <w:lvl w:ilvl="4" w:tplc="FFFFFFFF" w:tentative="1">
+      <w:start w:val="1"/>
+      <w:numFmt w:val="lowerLetter"/>
+      <w:lvlText w:val="%5."/>
+      <w:lvlJc w:val="left"/>
+      <w:pPr>
+        <w:ind w:left="3600" w:hanging="360"/>
+      </w:pPr>
+    </w:lvl>
+    <w:lvl w:ilvl="5" w:tplc="FFFFFFFF" w:tentative="1">
+      <w:start w:val="1"/>
+      <w:numFmt w:val="lowerRoman"/>
+      <w:lvlText w:val="%6."/>
+      <w:lvlJc w:val="right"/>
+      <w:pPr>
+        <w:ind w:left="4320" w:hanging="180"/>
+      </w:pPr>
+    </w:lvl>
+    <w:lvl w:ilvl="6" w:tplc="FFFFFFFF" w:tentative="1">
+      <w:start w:val="1"/>
+      <w:numFmt w:val="decimal"/>
+      <w:lvlText w:val="%7."/>
+      <w:lvlJc w:val="left"/>
+      <w:pPr>
+        <w:ind w:left="5040" w:hanging="360"/>
+      </w:pPr>
+    </w:lvl>
+    <w:lvl w:ilvl="7" w:tplc="FFFFFFFF" w:tentative="1">
+      <w:start w:val="1"/>
+      <w:numFmt w:val="lowerLetter"/>
+      <w:lvlText w:val="%8."/>
+      <w:lvlJc w:val="left"/>
+      <w:pPr>
+        <w:ind w:left="5760" w:hanging="360"/>
+      </w:pPr>
+    </w:lvl>
+    <w:lvl w:ilvl="8" w:tplc="FFFFFFFF" w:tentative="1">
+      <w:start w:val="1"/>
+      <w:numFmt w:val="lowerRoman"/>
+      <w:lvlText w:val="%9."/>
+      <w:lvlJc w:val="right"/>
+      <w:pPr>
+        <w:ind w:left="6480" w:hanging="180"/>
+      </w:pPr>
+    </w:lvl>
+  </w:abstractNum>
+  <w:abstractNum w:abstractNumId="6" w15:restartNumberingAfterBreak="0">
     <w:nsid w:val="5DB52033"/>
     <w:multiLevelType w:val="hybridMultilevel"/>
     <w:tmpl w:val="91167788"/>
@@ -3514,7 +5202,7 @@
       </w:pPr>
     </w:lvl>
   </w:abstractNum>
-  <w:abstractNum w:abstractNumId="5" w15:restartNumberingAfterBreak="0">
+  <w:abstractNum w:abstractNumId="7" w15:restartNumberingAfterBreak="0">
     <w:nsid w:val="5FC55178"/>
     <w:multiLevelType w:val="hybridMultilevel"/>
     <w:tmpl w:val="6ACEEE7A"/>
@@ -3627,7 +5315,7 @@
       </w:rPr>
     </w:lvl>
   </w:abstractNum>
-  <w:abstractNum w:abstractNumId="6" w15:restartNumberingAfterBreak="0">
+  <w:abstractNum w:abstractNumId="8" w15:restartNumberingAfterBreak="0">
     <w:nsid w:val="7054158F"/>
     <w:multiLevelType w:val="hybridMultilevel"/>
     <w:tmpl w:val="BD6C48B0"/>
@@ -3717,25 +5405,31 @@
     </w:lvl>
   </w:abstractNum>
   <w:num w:numId="1" w16cid:durableId="936865871">
-    <w:abstractNumId w:val="5"/>
+    <w:abstractNumId w:val="7"/>
   </w:num>
   <w:num w:numId="2" w16cid:durableId="293756362">
-    <w:abstractNumId w:val="6"/>
+    <w:abstractNumId w:val="8"/>
   </w:num>
   <w:num w:numId="3" w16cid:durableId="1466898332">
     <w:abstractNumId w:val="1"/>
   </w:num>
   <w:num w:numId="4" w16cid:durableId="2088377507">
+    <w:abstractNumId w:val="4"/>
+  </w:num>
+  <w:num w:numId="5" w16cid:durableId="1002585684">
     <w:abstractNumId w:val="3"/>
   </w:num>
-  <w:num w:numId="5" w16cid:durableId="1002585684">
-    <w:abstractNumId w:val="2"/>
-  </w:num>
   <w:num w:numId="6" w16cid:durableId="946346717">
-    <w:abstractNumId w:val="4"/>
+    <w:abstractNumId w:val="6"/>
   </w:num>
   <w:num w:numId="7" w16cid:durableId="380058823">
     <w:abstractNumId w:val="0"/>
+  </w:num>
+  <w:num w:numId="8" w16cid:durableId="177544057">
+    <w:abstractNumId w:val="2"/>
+  </w:num>
+  <w:num w:numId="9" w16cid:durableId="84302869">
+    <w:abstractNumId w:val="5"/>
   </w:num>
 </w:numbering>
 </file>

</xml_diff>

<commit_message>
RF, GBM y Clustering
</commit_message>
<xml_diff>
--- a/Quizzes Eco Computacional.docx
+++ b/Quizzes Eco Computacional.docx
@@ -2861,7 +2861,19 @@
         <w:rPr>
           <w:lang w:val="es-ES"/>
         </w:rPr>
-        <w:t xml:space="preserve">Cuál es la principal medida para elegir entre </w:t>
+        <w:t xml:space="preserve">Cuál es la principal </w:t>
+      </w:r>
+      <w:r>
+        <w:rPr>
+          <w:lang w:val="es-ES"/>
+        </w:rPr>
+        <w:t>dimensión</w:t>
+      </w:r>
+      <w:r>
+        <w:rPr>
+          <w:lang w:val="es-ES"/>
+        </w:rPr>
+        <w:t xml:space="preserve"> para elegir entre </w:t>
       </w:r>
       <w:proofErr w:type="spellStart"/>
       <w:r>
@@ -3097,6 +3109,13 @@
     </w:p>
     <w:p>
       <w:pPr>
+        <w:rPr>
+          <w:lang w:val="es-ES"/>
+        </w:rPr>
+      </w:pPr>
+    </w:p>
+    <w:p>
+      <w:pPr>
         <w:spacing w:before="240" w:after="120" w:line="276" w:lineRule="auto"/>
         <w:jc w:val="both"/>
         <w:rPr>
@@ -3107,7 +3126,6 @@
         <w:rPr>
           <w:lang w:val="es-ES_tradnl"/>
         </w:rPr>
-        <w:lastRenderedPageBreak/>
         <w:t xml:space="preserve">Semana </w:t>
       </w:r>
       <w:r>
@@ -3877,64 +3895,54 @@
         <w:spacing w:before="240" w:after="120" w:line="276" w:lineRule="auto"/>
         <w:jc w:val="both"/>
         <w:rPr>
-          <w:lang w:val="es-ES_tradnl"/>
-        </w:rPr>
-      </w:pPr>
-      <w:r>
-        <w:rPr>
-          <w:lang w:val="es-ES_tradnl"/>
+          <w:lang w:val="en-US"/>
+        </w:rPr>
+      </w:pPr>
+      <w:proofErr w:type="spellStart"/>
+      <w:r>
+        <w:rPr>
+          <w:lang w:val="en-US"/>
         </w:rPr>
         <w:lastRenderedPageBreak/>
-        <w:t xml:space="preserve">Semana </w:t>
-      </w:r>
-      <w:r>
-        <w:rPr>
-          <w:lang w:val="es-ES_tradnl"/>
-        </w:rPr>
-        <w:t>7</w:t>
-      </w:r>
-      <w:r>
-        <w:rPr>
-          <w:lang w:val="es-ES_tradnl"/>
-        </w:rPr>
-        <w:t xml:space="preserve"> – </w:t>
-      </w:r>
-      <w:proofErr w:type="spellStart"/>
-      <w:r>
-        <w:rPr>
-          <w:lang w:val="es-ES_tradnl"/>
-        </w:rPr>
-        <w:t>Random</w:t>
-      </w:r>
-      <w:proofErr w:type="spellEnd"/>
-      <w:r>
-        <w:rPr>
-          <w:lang w:val="es-ES_tradnl"/>
-        </w:rPr>
-        <w:t xml:space="preserve"> </w:t>
-      </w:r>
-      <w:proofErr w:type="spellStart"/>
-      <w:r>
-        <w:rPr>
-          <w:lang w:val="es-ES_tradnl"/>
-        </w:rPr>
-        <w:t>Forests</w:t>
-      </w:r>
-      <w:proofErr w:type="spellEnd"/>
-      <w:r>
-        <w:rPr>
-          <w:lang w:val="es-ES_tradnl"/>
-        </w:rPr>
-        <w:t xml:space="preserve">, </w:t>
-      </w:r>
-      <w:proofErr w:type="spellStart"/>
-      <w:r>
-        <w:rPr>
-          <w:lang w:val="es-ES_tradnl"/>
-        </w:rPr>
-        <w:t>GBMs</w:t>
-      </w:r>
-      <w:proofErr w:type="spellEnd"/>
+        <w:t>Semana</w:t>
+      </w:r>
+      <w:proofErr w:type="spellEnd"/>
+      <w:r>
+        <w:rPr>
+          <w:lang w:val="en-US"/>
+        </w:rPr>
+        <w:t xml:space="preserve"> 7 – </w:t>
+      </w:r>
+      <w:r>
+        <w:rPr>
+          <w:lang w:val="en-US"/>
+        </w:rPr>
+        <w:t xml:space="preserve">Bagging, </w:t>
+      </w:r>
+      <w:r>
+        <w:rPr>
+          <w:lang w:val="en-US"/>
+        </w:rPr>
+        <w:t xml:space="preserve">Random Forests, </w:t>
+      </w:r>
+      <w:r>
+        <w:rPr>
+          <w:lang w:val="en-US"/>
+        </w:rPr>
+        <w:t>Ada</w:t>
+      </w:r>
+      <w:r>
+        <w:rPr>
+          <w:lang w:val="en-US"/>
+        </w:rPr>
+        <w:t>B</w:t>
+      </w:r>
+      <w:r>
+        <w:rPr>
+          <w:lang w:val="en-US"/>
+        </w:rPr>
+        <w:t>oost</w:t>
+      </w:r>
     </w:p>
     <w:p>
       <w:pPr>
@@ -4347,19 +4355,7 @@
         <w:rPr>
           <w:lang w:val="es-ES"/>
         </w:rPr>
-        <w:t xml:space="preserve">El RF se realiza de manera </w:t>
-      </w:r>
-      <w:r>
-        <w:rPr>
-          <w:lang w:val="es-ES"/>
-        </w:rPr>
-        <w:t>secuencial</w:t>
-      </w:r>
-      <w:r>
-        <w:rPr>
-          <w:lang w:val="es-ES"/>
-        </w:rPr>
-        <w:t xml:space="preserve">, el </w:t>
+        <w:t xml:space="preserve">El RF se realiza de manera secuencial, el </w:t>
       </w:r>
       <w:proofErr w:type="spellStart"/>
       <w:r>
@@ -4373,19 +4369,7 @@
         <w:rPr>
           <w:lang w:val="es-ES"/>
         </w:rPr>
-        <w:t xml:space="preserve"> de manera </w:t>
-      </w:r>
-      <w:r>
-        <w:rPr>
-          <w:lang w:val="es-ES"/>
-        </w:rPr>
-        <w:t>paralela</w:t>
-      </w:r>
-      <w:r>
-        <w:rPr>
-          <w:lang w:val="es-ES"/>
-        </w:rPr>
-        <w:t xml:space="preserve">. En ambos cada árbol intenta aprender algo nuevo de la variable endógena, pero el RF lo hace sin mirar errores previos. </w:t>
+        <w:t xml:space="preserve"> de manera paralela. En ambos cada árbol intenta aprender algo nuevo de la variable endógena, pero el RF lo hace sin mirar errores previos. </w:t>
       </w:r>
     </w:p>
     <w:p>
@@ -4467,19 +4451,7 @@
         <w:rPr>
           <w:lang w:val="es-ES"/>
         </w:rPr>
-        <w:t xml:space="preserve"> de manera secuencial. En ambos cada árbol intenta aprender algo nuevo de la variable endógena, pero el RF lo hace </w:t>
-      </w:r>
-      <w:r>
-        <w:rPr>
-          <w:lang w:val="es-ES"/>
-        </w:rPr>
-        <w:t xml:space="preserve">mirando </w:t>
-      </w:r>
-      <w:r>
-        <w:rPr>
-          <w:lang w:val="es-ES"/>
-        </w:rPr>
-        <w:t xml:space="preserve">errores previos. </w:t>
+        <w:t xml:space="preserve"> de manera secuencial. En ambos cada árbol intenta aprender algo nuevo de la variable endógena, pero el RF lo hace mirando errores previos. </w:t>
       </w:r>
     </w:p>
     <w:p>
@@ -4557,6 +4529,670 @@
         </w:rPr>
         <w:t xml:space="preserve"> &lt; 1 (T o F)</w:t>
       </w:r>
+    </w:p>
+    <w:p>
+      <w:pPr>
+        <w:rPr>
+          <w:lang w:val="es-ES"/>
+        </w:rPr>
+      </w:pPr>
+      <w:r>
+        <w:rPr>
+          <w:lang w:val="es-ES"/>
+        </w:rPr>
+        <w:br w:type="page"/>
+      </w:r>
+    </w:p>
+    <w:p>
+      <w:pPr>
+        <w:spacing w:before="240" w:after="120" w:line="276" w:lineRule="auto"/>
+        <w:jc w:val="both"/>
+        <w:rPr>
+          <w:lang w:val="en-US"/>
+        </w:rPr>
+      </w:pPr>
+      <w:proofErr w:type="spellStart"/>
+      <w:r>
+        <w:rPr>
+          <w:lang w:val="en-US"/>
+        </w:rPr>
+        <w:lastRenderedPageBreak/>
+        <w:t>Semana</w:t>
+      </w:r>
+      <w:proofErr w:type="spellEnd"/>
+      <w:r>
+        <w:rPr>
+          <w:lang w:val="en-US"/>
+        </w:rPr>
+        <w:t xml:space="preserve"> 8 –GBMs, </w:t>
+      </w:r>
+      <w:proofErr w:type="spellStart"/>
+      <w:r>
+        <w:rPr>
+          <w:lang w:val="en-US"/>
+        </w:rPr>
+        <w:t>XGBoost</w:t>
+      </w:r>
+      <w:proofErr w:type="spellEnd"/>
+      <w:r>
+        <w:rPr>
+          <w:lang w:val="en-US"/>
+        </w:rPr>
+        <w:t xml:space="preserve">, K-means, </w:t>
+      </w:r>
+      <w:r>
+        <w:rPr>
+          <w:lang w:val="en-US"/>
+        </w:rPr>
+        <w:t>K-</w:t>
+      </w:r>
+      <w:proofErr w:type="spellStart"/>
+      <w:r>
+        <w:rPr>
+          <w:lang w:val="en-US"/>
+        </w:rPr>
+        <w:t>mediods</w:t>
+      </w:r>
+      <w:proofErr w:type="spellEnd"/>
+      <w:r>
+        <w:rPr>
+          <w:lang w:val="en-US"/>
+        </w:rPr>
+        <w:t xml:space="preserve"> and Hierarchical clustering</w:t>
+      </w:r>
+    </w:p>
+    <w:p>
+      <w:pPr>
+        <w:spacing w:after="120" w:line="276" w:lineRule="auto"/>
+        <w:jc w:val="both"/>
+        <w:rPr>
+          <w:lang w:val="es-ES_tradnl"/>
+        </w:rPr>
+      </w:pPr>
+      <w:r>
+        <w:rPr>
+          <w:lang w:val="es-ES_tradnl"/>
+        </w:rPr>
+        <w:t xml:space="preserve">Objetivos de aprendizaje: </w:t>
+      </w:r>
+    </w:p>
+    <w:p>
+      <w:pPr>
+        <w:pStyle w:val="ListParagraph"/>
+        <w:numPr>
+          <w:ilvl w:val="0"/>
+          <w:numId w:val="1"/>
+        </w:numPr>
+        <w:spacing w:after="120" w:line="276" w:lineRule="auto"/>
+        <w:jc w:val="both"/>
+        <w:rPr>
+          <w:lang w:val="es-ES"/>
+        </w:rPr>
+      </w:pPr>
+      <w:r>
+        <w:rPr>
+          <w:lang w:val="en-US"/>
+        </w:rPr>
+        <w:t>GBM</w:t>
+      </w:r>
+    </w:p>
+    <w:p>
+      <w:pPr>
+        <w:pStyle w:val="ListParagraph"/>
+        <w:numPr>
+          <w:ilvl w:val="0"/>
+          <w:numId w:val="1"/>
+        </w:numPr>
+        <w:spacing w:after="120" w:line="276" w:lineRule="auto"/>
+        <w:jc w:val="both"/>
+        <w:rPr>
+          <w:lang w:val="es-ES"/>
+        </w:rPr>
+      </w:pPr>
+      <w:proofErr w:type="spellStart"/>
+      <w:r>
+        <w:rPr>
+          <w:lang w:val="en-US"/>
+        </w:rPr>
+        <w:t>XGBoost</w:t>
+      </w:r>
+      <w:proofErr w:type="spellEnd"/>
+    </w:p>
+    <w:p>
+      <w:pPr>
+        <w:pStyle w:val="ListParagraph"/>
+        <w:numPr>
+          <w:ilvl w:val="0"/>
+          <w:numId w:val="1"/>
+        </w:numPr>
+        <w:spacing w:after="120" w:line="276" w:lineRule="auto"/>
+        <w:jc w:val="both"/>
+        <w:rPr>
+          <w:lang w:val="es-ES"/>
+        </w:rPr>
+      </w:pPr>
+      <w:proofErr w:type="spellStart"/>
+      <w:r>
+        <w:rPr>
+          <w:lang w:val="en-US"/>
+        </w:rPr>
+        <w:t>Kmeans</w:t>
+      </w:r>
+      <w:proofErr w:type="spellEnd"/>
+    </w:p>
+    <w:p>
+      <w:pPr>
+        <w:pStyle w:val="ListParagraph"/>
+        <w:numPr>
+          <w:ilvl w:val="0"/>
+          <w:numId w:val="1"/>
+        </w:numPr>
+        <w:spacing w:after="120" w:line="276" w:lineRule="auto"/>
+        <w:jc w:val="both"/>
+        <w:rPr>
+          <w:lang w:val="es-ES"/>
+        </w:rPr>
+      </w:pPr>
+      <w:r>
+        <w:rPr>
+          <w:lang w:val="en-US"/>
+        </w:rPr>
+        <w:t>Hierarchical</w:t>
+      </w:r>
+    </w:p>
+    <w:p>
+      <w:pPr>
+        <w:spacing w:after="120" w:line="276" w:lineRule="auto"/>
+        <w:jc w:val="both"/>
+        <w:rPr>
+          <w:lang w:val="es-ES"/>
+        </w:rPr>
+      </w:pPr>
+      <w:r>
+        <w:rPr>
+          <w:lang w:val="es-ES"/>
+        </w:rPr>
+        <w:t>Preguntas</w:t>
+      </w:r>
+    </w:p>
+    <w:p>
+      <w:pPr>
+        <w:pStyle w:val="ListParagraph"/>
+        <w:numPr>
+          <w:ilvl w:val="0"/>
+          <w:numId w:val="10"/>
+        </w:numPr>
+        <w:spacing w:after="120" w:line="276" w:lineRule="auto"/>
+        <w:jc w:val="both"/>
+        <w:rPr>
+          <w:lang w:val="es-ES"/>
+        </w:rPr>
+      </w:pPr>
+      <w:r>
+        <w:rPr>
+          <w:lang w:val="es-ES"/>
+        </w:rPr>
+        <w:t xml:space="preserve">En un </w:t>
+      </w:r>
+      <w:proofErr w:type="spellStart"/>
+      <w:r>
+        <w:rPr>
+          <w:lang w:val="es-ES"/>
+        </w:rPr>
+        <w:t>ADABoost</w:t>
+      </w:r>
+      <w:proofErr w:type="spellEnd"/>
+      <w:r>
+        <w:rPr>
+          <w:lang w:val="es-ES"/>
+        </w:rPr>
+        <w:t xml:space="preserve">, entre peor sea un árbol, más peso tendrá en </w:t>
+      </w:r>
+      <w:r>
+        <w:rPr>
+          <w:lang w:val="es-ES"/>
+        </w:rPr>
+        <w:t xml:space="preserve">el estimador final </w:t>
+      </w:r>
+    </w:p>
+    <w:p>
+      <w:pPr>
+        <w:pStyle w:val="ListParagraph"/>
+        <w:numPr>
+          <w:ilvl w:val="0"/>
+          <w:numId w:val="10"/>
+        </w:numPr>
+        <w:spacing w:after="120" w:line="276" w:lineRule="auto"/>
+        <w:jc w:val="both"/>
+        <w:rPr>
+          <w:lang w:val="es-ES"/>
+        </w:rPr>
+      </w:pPr>
+      <w:r>
+        <w:rPr>
+          <w:lang w:val="es-ES"/>
+        </w:rPr>
+        <w:t xml:space="preserve">¿Para qué sirve el Learning </w:t>
+      </w:r>
+      <w:proofErr w:type="spellStart"/>
+      <w:r>
+        <w:rPr>
+          <w:lang w:val="es-ES"/>
+        </w:rPr>
+        <w:t>rate</w:t>
+      </w:r>
+      <w:proofErr w:type="spellEnd"/>
+      <w:r>
+        <w:rPr>
+          <w:lang w:val="es-ES"/>
+        </w:rPr>
+        <w:t xml:space="preserve"> hiper-</w:t>
+      </w:r>
+      <w:proofErr w:type="spellStart"/>
+      <w:r>
+        <w:rPr>
+          <w:lang w:val="es-ES"/>
+        </w:rPr>
+        <w:t>parameter</w:t>
+      </w:r>
+      <w:proofErr w:type="spellEnd"/>
+      <w:r>
+        <w:rPr>
+          <w:lang w:val="es-ES"/>
+        </w:rPr>
+        <w:t>?</w:t>
+      </w:r>
+    </w:p>
+    <w:p>
+      <w:pPr>
+        <w:pStyle w:val="ListParagraph"/>
+        <w:numPr>
+          <w:ilvl w:val="1"/>
+          <w:numId w:val="10"/>
+        </w:numPr>
+        <w:spacing w:after="120" w:line="276" w:lineRule="auto"/>
+        <w:jc w:val="both"/>
+        <w:rPr>
+          <w:b/>
+          <w:bCs/>
+          <w:lang w:val="es-ES"/>
+        </w:rPr>
+      </w:pPr>
+      <w:r>
+        <w:rPr>
+          <w:b/>
+          <w:bCs/>
+          <w:lang w:val="es-ES"/>
+        </w:rPr>
+        <w:t xml:space="preserve">Es un parámetro que obliga a GBM a seguir buscando patrones/construyendo árboles. </w:t>
+      </w:r>
+    </w:p>
+    <w:p>
+      <w:pPr>
+        <w:pStyle w:val="ListParagraph"/>
+        <w:numPr>
+          <w:ilvl w:val="1"/>
+          <w:numId w:val="10"/>
+        </w:numPr>
+        <w:spacing w:after="120" w:line="276" w:lineRule="auto"/>
+        <w:jc w:val="both"/>
+        <w:rPr>
+          <w:lang w:val="es-ES"/>
+        </w:rPr>
+      </w:pPr>
+      <w:r>
+        <w:rPr>
+          <w:lang w:val="es-ES"/>
+        </w:rPr>
+        <w:t xml:space="preserve">Es un parámetro que pondera el porcentaje de observaciones en cada terminal </w:t>
+      </w:r>
+      <w:proofErr w:type="spellStart"/>
+      <w:r>
+        <w:rPr>
+          <w:lang w:val="es-ES"/>
+        </w:rPr>
+        <w:t>node</w:t>
+      </w:r>
+      <w:proofErr w:type="spellEnd"/>
+      <w:r>
+        <w:rPr>
+          <w:lang w:val="es-ES"/>
+        </w:rPr>
+        <w:t xml:space="preserve">, controla </w:t>
+      </w:r>
+      <w:proofErr w:type="spellStart"/>
+      <w:r>
+        <w:rPr>
+          <w:lang w:val="es-ES"/>
+        </w:rPr>
+        <w:t>overfitting</w:t>
+      </w:r>
+      <w:proofErr w:type="spellEnd"/>
+    </w:p>
+    <w:p>
+      <w:pPr>
+        <w:pStyle w:val="ListParagraph"/>
+        <w:numPr>
+          <w:ilvl w:val="1"/>
+          <w:numId w:val="10"/>
+        </w:numPr>
+        <w:spacing w:after="120" w:line="276" w:lineRule="auto"/>
+        <w:jc w:val="both"/>
+        <w:rPr>
+          <w:lang w:val="es-ES"/>
+        </w:rPr>
+      </w:pPr>
+      <w:r>
+        <w:rPr>
+          <w:lang w:val="es-ES"/>
+        </w:rPr>
+        <w:t>Es un parámetro que le da peso distinto a las observaciones donde se equivocó el árbol anterior</w:t>
+      </w:r>
+    </w:p>
+    <w:p>
+      <w:pPr>
+        <w:pStyle w:val="ListParagraph"/>
+        <w:numPr>
+          <w:ilvl w:val="0"/>
+          <w:numId w:val="10"/>
+        </w:numPr>
+        <w:spacing w:after="120" w:line="276" w:lineRule="auto"/>
+        <w:jc w:val="both"/>
+        <w:rPr>
+          <w:lang w:val="es-ES"/>
+        </w:rPr>
+      </w:pPr>
+      <w:r>
+        <w:rPr>
+          <w:lang w:val="es-ES"/>
+        </w:rPr>
+        <w:t xml:space="preserve">El </w:t>
+      </w:r>
+      <w:proofErr w:type="spellStart"/>
+      <w:r>
+        <w:rPr>
+          <w:lang w:val="es-ES"/>
+        </w:rPr>
+        <w:t>Random</w:t>
+      </w:r>
+      <w:proofErr w:type="spellEnd"/>
+      <w:r>
+        <w:rPr>
+          <w:lang w:val="es-ES"/>
+        </w:rPr>
+        <w:t xml:space="preserve"> </w:t>
+      </w:r>
+      <w:proofErr w:type="spellStart"/>
+      <w:r>
+        <w:rPr>
+          <w:lang w:val="es-ES"/>
+        </w:rPr>
+        <w:t>forest</w:t>
+      </w:r>
+      <w:proofErr w:type="spellEnd"/>
+      <w:r>
+        <w:rPr>
+          <w:lang w:val="es-ES"/>
+        </w:rPr>
+        <w:t xml:space="preserve"> es un </w:t>
+      </w:r>
+      <w:proofErr w:type="spellStart"/>
+      <w:r>
+        <w:rPr>
+          <w:lang w:val="es-ES"/>
+        </w:rPr>
+        <w:t>subcaso</w:t>
+      </w:r>
+      <w:proofErr w:type="spellEnd"/>
+      <w:r>
+        <w:rPr>
+          <w:lang w:val="es-ES"/>
+        </w:rPr>
+        <w:t xml:space="preserve"> del </w:t>
+      </w:r>
+      <w:proofErr w:type="spellStart"/>
+      <w:r>
+        <w:rPr>
+          <w:lang w:val="es-ES"/>
+        </w:rPr>
+        <w:t>XGBoost</w:t>
+      </w:r>
+      <w:proofErr w:type="spellEnd"/>
+      <w:r>
+        <w:rPr>
+          <w:lang w:val="es-ES"/>
+        </w:rPr>
+        <w:t xml:space="preserve"> aplicando </w:t>
+      </w:r>
+      <w:proofErr w:type="spellStart"/>
+      <w:r>
+        <w:rPr>
+          <w:lang w:val="es-ES"/>
+        </w:rPr>
+        <w:t>subsample</w:t>
+      </w:r>
+      <w:proofErr w:type="spellEnd"/>
+      <w:r>
+        <w:rPr>
+          <w:lang w:val="es-ES"/>
+        </w:rPr>
+        <w:t xml:space="preserve"> de columnas y filas</w:t>
+      </w:r>
+    </w:p>
+    <w:p>
+      <w:pPr>
+        <w:pStyle w:val="ListParagraph"/>
+        <w:numPr>
+          <w:ilvl w:val="0"/>
+          <w:numId w:val="10"/>
+        </w:numPr>
+        <w:spacing w:after="120" w:line="276" w:lineRule="auto"/>
+        <w:jc w:val="both"/>
+        <w:rPr>
+          <w:lang w:val="es-ES"/>
+        </w:rPr>
+      </w:pPr>
+      <w:r>
+        <w:rPr>
+          <w:lang w:val="es-ES"/>
+        </w:rPr>
+        <w:t>¿Porque el K-</w:t>
+      </w:r>
+      <w:proofErr w:type="spellStart"/>
+      <w:r>
+        <w:rPr>
+          <w:lang w:val="es-ES"/>
+        </w:rPr>
+        <w:t>means</w:t>
+      </w:r>
+      <w:proofErr w:type="spellEnd"/>
+      <w:r>
+        <w:rPr>
+          <w:lang w:val="es-ES"/>
+        </w:rPr>
+        <w:t xml:space="preserve"> es sensible a variables con </w:t>
+      </w:r>
+      <w:proofErr w:type="spellStart"/>
+      <w:r>
+        <w:rPr>
+          <w:lang w:val="es-ES"/>
+        </w:rPr>
+        <w:t>outliers</w:t>
+      </w:r>
+      <w:proofErr w:type="spellEnd"/>
+      <w:r>
+        <w:rPr>
+          <w:lang w:val="es-ES"/>
+        </w:rPr>
+        <w:t>?</w:t>
+      </w:r>
+    </w:p>
+    <w:p>
+      <w:pPr>
+        <w:pStyle w:val="ListParagraph"/>
+        <w:numPr>
+          <w:ilvl w:val="1"/>
+          <w:numId w:val="10"/>
+        </w:numPr>
+        <w:spacing w:after="120" w:line="276" w:lineRule="auto"/>
+        <w:jc w:val="both"/>
+        <w:rPr>
+          <w:lang w:val="es-ES"/>
+        </w:rPr>
+      </w:pPr>
+      <w:r>
+        <w:rPr>
+          <w:lang w:val="es-ES"/>
+        </w:rPr>
+        <w:t>Porqué los centroides se calculan con distancias no estandarizadas</w:t>
+      </w:r>
+    </w:p>
+    <w:p>
+      <w:pPr>
+        <w:pStyle w:val="ListParagraph"/>
+        <w:numPr>
+          <w:ilvl w:val="1"/>
+          <w:numId w:val="10"/>
+        </w:numPr>
+        <w:spacing w:after="120" w:line="276" w:lineRule="auto"/>
+        <w:jc w:val="both"/>
+        <w:rPr>
+          <w:lang w:val="es-ES"/>
+        </w:rPr>
+      </w:pPr>
+      <w:r>
+        <w:rPr>
+          <w:lang w:val="es-ES"/>
+        </w:rPr>
+        <w:t xml:space="preserve">Porqué por las medias son medidas sensibles a </w:t>
+      </w:r>
+      <w:proofErr w:type="spellStart"/>
+      <w:r>
+        <w:rPr>
+          <w:lang w:val="es-ES"/>
+        </w:rPr>
+        <w:t>outliers</w:t>
+      </w:r>
+      <w:proofErr w:type="spellEnd"/>
+    </w:p>
+    <w:p>
+      <w:pPr>
+        <w:pStyle w:val="ListParagraph"/>
+        <w:numPr>
+          <w:ilvl w:val="1"/>
+          <w:numId w:val="10"/>
+        </w:numPr>
+        <w:spacing w:after="120" w:line="276" w:lineRule="auto"/>
+        <w:jc w:val="both"/>
+        <w:rPr>
+          <w:lang w:val="es-ES"/>
+        </w:rPr>
+      </w:pPr>
+      <w:r>
+        <w:rPr>
+          <w:lang w:val="es-ES"/>
+        </w:rPr>
+        <w:t xml:space="preserve">Porque el </w:t>
+      </w:r>
+      <w:proofErr w:type="spellStart"/>
+      <w:r>
+        <w:rPr>
+          <w:lang w:val="es-ES"/>
+        </w:rPr>
+        <w:t>random</w:t>
+      </w:r>
+      <w:proofErr w:type="spellEnd"/>
+      <w:r>
+        <w:rPr>
+          <w:lang w:val="es-ES"/>
+        </w:rPr>
+        <w:t xml:space="preserve"> </w:t>
+      </w:r>
+      <w:proofErr w:type="spellStart"/>
+      <w:r>
+        <w:rPr>
+          <w:lang w:val="es-ES"/>
+        </w:rPr>
+        <w:t>start</w:t>
+      </w:r>
+      <w:proofErr w:type="spellEnd"/>
+      <w:r>
+        <w:rPr>
+          <w:lang w:val="es-ES"/>
+        </w:rPr>
+        <w:t xml:space="preserve"> puede ser malo </w:t>
+      </w:r>
+    </w:p>
+    <w:p>
+      <w:pPr>
+        <w:pStyle w:val="ListParagraph"/>
+        <w:numPr>
+          <w:ilvl w:val="0"/>
+          <w:numId w:val="10"/>
+        </w:numPr>
+        <w:spacing w:after="120" w:line="276" w:lineRule="auto"/>
+        <w:jc w:val="both"/>
+        <w:rPr>
+          <w:lang w:val="es-ES"/>
+        </w:rPr>
+      </w:pPr>
+      <w:r>
+        <w:rPr>
+          <w:lang w:val="es-ES"/>
+        </w:rPr>
+        <w:t xml:space="preserve">Si conozco el número de clústeres a estimar, típicamente preferiría un </w:t>
+      </w:r>
+      <w:proofErr w:type="spellStart"/>
+      <w:r>
+        <w:rPr>
+          <w:lang w:val="es-ES"/>
+        </w:rPr>
+        <w:t>Hierarchical</w:t>
+      </w:r>
+      <w:proofErr w:type="spellEnd"/>
+      <w:r>
+        <w:rPr>
+          <w:lang w:val="es-ES"/>
+        </w:rPr>
+        <w:t xml:space="preserve"> </w:t>
+      </w:r>
+      <w:proofErr w:type="spellStart"/>
+      <w:r>
+        <w:rPr>
+          <w:lang w:val="es-ES"/>
+        </w:rPr>
+        <w:t>clustering</w:t>
+      </w:r>
+      <w:proofErr w:type="spellEnd"/>
+      <w:r>
+        <w:rPr>
+          <w:lang w:val="es-ES"/>
+        </w:rPr>
+        <w:t xml:space="preserve"> vs un K-</w:t>
+      </w:r>
+      <w:proofErr w:type="spellStart"/>
+      <w:r>
+        <w:rPr>
+          <w:lang w:val="es-ES"/>
+        </w:rPr>
+        <w:t>mediods</w:t>
+      </w:r>
+      <w:proofErr w:type="spellEnd"/>
+      <w:r>
+        <w:rPr>
+          <w:lang w:val="es-ES"/>
+        </w:rPr>
+        <w:t>.</w:t>
+      </w:r>
+    </w:p>
+    <w:p>
+      <w:pPr>
+        <w:spacing w:after="120" w:line="276" w:lineRule="auto"/>
+        <w:jc w:val="both"/>
+        <w:rPr>
+          <w:lang w:val="es-ES"/>
+        </w:rPr>
+      </w:pPr>
     </w:p>
     <w:p>
       <w:pPr>
@@ -4758,6 +5394,95 @@
     </w:lvl>
   </w:abstractNum>
   <w:abstractNum w:abstractNumId="2" w15:restartNumberingAfterBreak="0">
+    <w:nsid w:val="2DFC566C"/>
+    <w:multiLevelType w:val="hybridMultilevel"/>
+    <w:tmpl w:val="4AAAEB3A"/>
+    <w:lvl w:ilvl="0" w:tplc="C6123650">
+      <w:start w:val="1"/>
+      <w:numFmt w:val="decimal"/>
+      <w:lvlText w:val="%1."/>
+      <w:lvlJc w:val="left"/>
+      <w:pPr>
+        <w:ind w:left="720" w:hanging="360"/>
+      </w:pPr>
+      <w:rPr>
+        <w:rFonts w:hint="default"/>
+      </w:rPr>
+    </w:lvl>
+    <w:lvl w:ilvl="1" w:tplc="FFFFFFFF">
+      <w:start w:val="1"/>
+      <w:numFmt w:val="lowerLetter"/>
+      <w:lvlText w:val="%2."/>
+      <w:lvlJc w:val="left"/>
+      <w:pPr>
+        <w:ind w:left="1440" w:hanging="360"/>
+      </w:pPr>
+    </w:lvl>
+    <w:lvl w:ilvl="2" w:tplc="FFFFFFFF" w:tentative="1">
+      <w:start w:val="1"/>
+      <w:numFmt w:val="lowerRoman"/>
+      <w:lvlText w:val="%3."/>
+      <w:lvlJc w:val="right"/>
+      <w:pPr>
+        <w:ind w:left="2160" w:hanging="180"/>
+      </w:pPr>
+    </w:lvl>
+    <w:lvl w:ilvl="3" w:tplc="FFFFFFFF" w:tentative="1">
+      <w:start w:val="1"/>
+      <w:numFmt w:val="decimal"/>
+      <w:lvlText w:val="%4."/>
+      <w:lvlJc w:val="left"/>
+      <w:pPr>
+        <w:ind w:left="2880" w:hanging="360"/>
+      </w:pPr>
+    </w:lvl>
+    <w:lvl w:ilvl="4" w:tplc="FFFFFFFF" w:tentative="1">
+      <w:start w:val="1"/>
+      <w:numFmt w:val="lowerLetter"/>
+      <w:lvlText w:val="%5."/>
+      <w:lvlJc w:val="left"/>
+      <w:pPr>
+        <w:ind w:left="3600" w:hanging="360"/>
+      </w:pPr>
+    </w:lvl>
+    <w:lvl w:ilvl="5" w:tplc="FFFFFFFF" w:tentative="1">
+      <w:start w:val="1"/>
+      <w:numFmt w:val="lowerRoman"/>
+      <w:lvlText w:val="%6."/>
+      <w:lvlJc w:val="right"/>
+      <w:pPr>
+        <w:ind w:left="4320" w:hanging="180"/>
+      </w:pPr>
+    </w:lvl>
+    <w:lvl w:ilvl="6" w:tplc="FFFFFFFF" w:tentative="1">
+      <w:start w:val="1"/>
+      <w:numFmt w:val="decimal"/>
+      <w:lvlText w:val="%7."/>
+      <w:lvlJc w:val="left"/>
+      <w:pPr>
+        <w:ind w:left="5040" w:hanging="360"/>
+      </w:pPr>
+    </w:lvl>
+    <w:lvl w:ilvl="7" w:tplc="FFFFFFFF" w:tentative="1">
+      <w:start w:val="1"/>
+      <w:numFmt w:val="lowerLetter"/>
+      <w:lvlText w:val="%8."/>
+      <w:lvlJc w:val="left"/>
+      <w:pPr>
+        <w:ind w:left="5760" w:hanging="360"/>
+      </w:pPr>
+    </w:lvl>
+    <w:lvl w:ilvl="8" w:tplc="FFFFFFFF" w:tentative="1">
+      <w:start w:val="1"/>
+      <w:numFmt w:val="lowerRoman"/>
+      <w:lvlText w:val="%9."/>
+      <w:lvlJc w:val="right"/>
+      <w:pPr>
+        <w:ind w:left="6480" w:hanging="180"/>
+      </w:pPr>
+    </w:lvl>
+  </w:abstractNum>
+  <w:abstractNum w:abstractNumId="3" w15:restartNumberingAfterBreak="0">
     <w:nsid w:val="30735A96"/>
     <w:multiLevelType w:val="hybridMultilevel"/>
     <w:tmpl w:val="4810F67C"/>
@@ -4846,7 +5571,7 @@
       </w:pPr>
     </w:lvl>
   </w:abstractNum>
-  <w:abstractNum w:abstractNumId="3" w15:restartNumberingAfterBreak="0">
+  <w:abstractNum w:abstractNumId="4" w15:restartNumberingAfterBreak="0">
     <w:nsid w:val="3BB56081"/>
     <w:multiLevelType w:val="hybridMultilevel"/>
     <w:tmpl w:val="C73E1F7E"/>
@@ -4935,7 +5660,7 @@
       </w:pPr>
     </w:lvl>
   </w:abstractNum>
-  <w:abstractNum w:abstractNumId="4" w15:restartNumberingAfterBreak="0">
+  <w:abstractNum w:abstractNumId="5" w15:restartNumberingAfterBreak="0">
     <w:nsid w:val="4B634768"/>
     <w:multiLevelType w:val="hybridMultilevel"/>
     <w:tmpl w:val="856C0360"/>
@@ -5024,7 +5749,7 @@
       </w:pPr>
     </w:lvl>
   </w:abstractNum>
-  <w:abstractNum w:abstractNumId="5" w15:restartNumberingAfterBreak="0">
+  <w:abstractNum w:abstractNumId="6" w15:restartNumberingAfterBreak="0">
     <w:nsid w:val="5A2F00C0"/>
     <w:multiLevelType w:val="hybridMultilevel"/>
     <w:tmpl w:val="4810F67C"/>
@@ -5113,7 +5838,7 @@
       </w:pPr>
     </w:lvl>
   </w:abstractNum>
-  <w:abstractNum w:abstractNumId="6" w15:restartNumberingAfterBreak="0">
+  <w:abstractNum w:abstractNumId="7" w15:restartNumberingAfterBreak="0">
     <w:nsid w:val="5DB52033"/>
     <w:multiLevelType w:val="hybridMultilevel"/>
     <w:tmpl w:val="91167788"/>
@@ -5202,7 +5927,7 @@
       </w:pPr>
     </w:lvl>
   </w:abstractNum>
-  <w:abstractNum w:abstractNumId="7" w15:restartNumberingAfterBreak="0">
+  <w:abstractNum w:abstractNumId="8" w15:restartNumberingAfterBreak="0">
     <w:nsid w:val="5FC55178"/>
     <w:multiLevelType w:val="hybridMultilevel"/>
     <w:tmpl w:val="6ACEEE7A"/>
@@ -5315,7 +6040,7 @@
       </w:rPr>
     </w:lvl>
   </w:abstractNum>
-  <w:abstractNum w:abstractNumId="8" w15:restartNumberingAfterBreak="0">
+  <w:abstractNum w:abstractNumId="9" w15:restartNumberingAfterBreak="0">
     <w:nsid w:val="7054158F"/>
     <w:multiLevelType w:val="hybridMultilevel"/>
     <w:tmpl w:val="BD6C48B0"/>
@@ -5405,31 +6130,34 @@
     </w:lvl>
   </w:abstractNum>
   <w:num w:numId="1" w16cid:durableId="936865871">
-    <w:abstractNumId w:val="7"/>
+    <w:abstractNumId w:val="8"/>
   </w:num>
   <w:num w:numId="2" w16cid:durableId="293756362">
-    <w:abstractNumId w:val="8"/>
+    <w:abstractNumId w:val="9"/>
   </w:num>
   <w:num w:numId="3" w16cid:durableId="1466898332">
     <w:abstractNumId w:val="1"/>
   </w:num>
   <w:num w:numId="4" w16cid:durableId="2088377507">
+    <w:abstractNumId w:val="5"/>
+  </w:num>
+  <w:num w:numId="5" w16cid:durableId="1002585684">
     <w:abstractNumId w:val="4"/>
   </w:num>
-  <w:num w:numId="5" w16cid:durableId="1002585684">
-    <w:abstractNumId w:val="3"/>
-  </w:num>
   <w:num w:numId="6" w16cid:durableId="946346717">
-    <w:abstractNumId w:val="6"/>
+    <w:abstractNumId w:val="7"/>
   </w:num>
   <w:num w:numId="7" w16cid:durableId="380058823">
     <w:abstractNumId w:val="0"/>
   </w:num>
   <w:num w:numId="8" w16cid:durableId="177544057">
-    <w:abstractNumId w:val="2"/>
+    <w:abstractNumId w:val="3"/>
   </w:num>
   <w:num w:numId="9" w16cid:durableId="84302869">
-    <w:abstractNumId w:val="5"/>
+    <w:abstractNumId w:val="6"/>
+  </w:num>
+  <w:num w:numId="10" w16cid:durableId="621814116">
+    <w:abstractNumId w:val="2"/>
   </w:num>
 </w:numbering>
 </file>

</xml_diff>